<commit_message>
update sơ đồ flowchart
chỉnh sửa sơ đồ flowchart
</commit_message>
<xml_diff>
--- a/Cong_cu_PT.docx
+++ b/Cong_cu_PT.docx
@@ -31,6 +31,7 @@
       </w:r>
     </w:p>
     <w:p>
+      <w:bookmarkStart w:id="0" w:name="_GoBack"/>
       <w:r>
         <w:rPr>
           <w:noProof/>
@@ -39,7 +40,7 @@
         <w:drawing>
           <wp:inline distT="0" distB="0" distL="0" distR="0">
             <wp:extent cx="6086475" cy="3905250"/>
-            <wp:effectExtent l="0" t="0" r="9525" b="0"/>
+            <wp:effectExtent l="38100" t="0" r="9525" b="0"/>
             <wp:docPr id="8" name="Diagram 8"/>
             <wp:cNvGraphicFramePr/>
             <a:graphic xmlns:a="http://schemas.openxmlformats.org/drawingml/2006/main">
@@ -50,7 +51,6 @@
           </wp:inline>
         </w:drawing>
       </w:r>
-      <w:bookmarkStart w:id="0" w:name="_GoBack"/>
       <w:bookmarkEnd w:id="0"/>
     </w:p>
     <w:sectPr>
@@ -2429,10 +2429,9 @@
         <a:lstStyle/>
         <a:p>
           <a:r>
-            <a:rPr lang="vi-VN"/>
-            <a:t>Hướng dẫn</a:t>
+            <a:rPr lang="en-US"/>
+            <a:t>Hình ảnh đk tài khoản</a:t>
           </a:r>
-          <a:endParaRPr lang="en-US"/>
         </a:p>
       </dgm:t>
     </dgm:pt>
@@ -2448,43 +2447,6 @@
       </dgm:t>
     </dgm:pt>
     <dgm:pt modelId="{9D4B4C4F-0BCD-4429-A6E3-4EAF453118B1}" type="sibTrans" cxnId="{E64FD717-09BF-46D3-85F8-9380CCB1F292}">
-      <dgm:prSet/>
-      <dgm:spPr/>
-      <dgm:t>
-        <a:bodyPr/>
-        <a:lstStyle/>
-        <a:p>
-          <a:endParaRPr lang="en-US"/>
-        </a:p>
-      </dgm:t>
-    </dgm:pt>
-    <dgm:pt modelId="{67CC85AB-8C76-4CA6-B7EC-6CBE35C8026F}">
-      <dgm:prSet phldrT="[Text]"/>
-      <dgm:spPr/>
-      <dgm:t>
-        <a:bodyPr/>
-        <a:lstStyle/>
-        <a:p>
-          <a:r>
-            <a:rPr lang="vi-VN"/>
-            <a:t>video</a:t>
-          </a:r>
-          <a:endParaRPr lang="en-US"/>
-        </a:p>
-      </dgm:t>
-    </dgm:pt>
-    <dgm:pt modelId="{C4D5CBA9-25A2-400B-8186-52580CCA53E9}" type="parTrans" cxnId="{D50DDE4B-646D-4484-BE48-73994E1A2FE0}">
-      <dgm:prSet/>
-      <dgm:spPr/>
-      <dgm:t>
-        <a:bodyPr/>
-        <a:lstStyle/>
-        <a:p>
-          <a:endParaRPr lang="en-US"/>
-        </a:p>
-      </dgm:t>
-    </dgm:pt>
-    <dgm:pt modelId="{AE223E9E-CC02-4AE3-81D4-EA20CE642EC7}" type="sibTrans" cxnId="{D50DDE4B-646D-4484-BE48-73994E1A2FE0}">
       <dgm:prSet/>
       <dgm:spPr/>
       <dgm:t>
@@ -2578,7 +2540,7 @@
         <a:p>
           <a:r>
             <a:rPr lang="vi-VN"/>
-            <a:t>Chức năng của bitrix24</a:t>
+            <a:t>Chức năng</a:t>
           </a:r>
           <a:endParaRPr lang="en-US"/>
         </a:p>
@@ -2751,7 +2713,10 @@
             <a:rPr lang="vi-VN"/>
             <a:t>video</a:t>
           </a:r>
-          <a:endParaRPr lang="en-US"/>
+          <a:r>
+            <a:rPr lang="en-US"/>
+            <a:t> cài đặt</a:t>
+          </a:r>
         </a:p>
       </dgm:t>
     </dgm:pt>
@@ -2760,29 +2725,6 @@
       <dgm:spPr/>
     </dgm:pt>
     <dgm:pt modelId="{729B7BA1-5F8F-4DDF-AF79-2C1C79D4541B}" type="sibTrans" cxnId="{E55BC658-93A2-49AB-9073-A282D0C800CD}">
-      <dgm:prSet/>
-      <dgm:spPr/>
-    </dgm:pt>
-    <dgm:pt modelId="{49CEC02C-AAF2-49CB-82C8-67573A48863B}">
-      <dgm:prSet phldrT="[Text]"/>
-      <dgm:spPr/>
-      <dgm:t>
-        <a:bodyPr/>
-        <a:lstStyle/>
-        <a:p>
-          <a:r>
-            <a:rPr lang="vi-VN"/>
-            <a:t>Nhược điểm</a:t>
-          </a:r>
-          <a:endParaRPr lang="en-US"/>
-        </a:p>
-      </dgm:t>
-    </dgm:pt>
-    <dgm:pt modelId="{3C395990-57AC-4EAC-82F6-6C2BD9F92C02}" type="parTrans" cxnId="{8D445757-9D5C-42DE-93F2-4F44ED7A6F59}">
-      <dgm:prSet/>
-      <dgm:spPr/>
-    </dgm:pt>
-    <dgm:pt modelId="{13BF7320-E10E-4107-A869-E61D54B3D681}" type="sibTrans" cxnId="{8D445757-9D5C-42DE-93F2-4F44ED7A6F59}">
       <dgm:prSet/>
       <dgm:spPr/>
     </dgm:pt>
@@ -2817,8 +2759,12 @@
         <a:lstStyle/>
         <a:p>
           <a:r>
+            <a:rPr lang="en-US"/>
+            <a:t>Các t</a:t>
+          </a:r>
+          <a:r>
             <a:rPr lang="vi-VN"/>
-            <a:t>Tính năng</a:t>
+            <a:t>ính năng</a:t>
           </a:r>
           <a:endParaRPr lang="en-US"/>
         </a:p>
@@ -2852,6 +2798,50 @@
       <dgm:spPr/>
     </dgm:pt>
     <dgm:pt modelId="{5AD7C35B-084C-4E23-9BEC-C847DE1969D2}" type="sibTrans" cxnId="{15D94DA5-DD07-44BA-A4B7-689DB8A5C842}">
+      <dgm:prSet/>
+      <dgm:spPr/>
+    </dgm:pt>
+    <dgm:pt modelId="{AECEAFAB-7F76-45E4-83BC-BC130719A9E2}">
+      <dgm:prSet phldrT="[Text]"/>
+      <dgm:spPr/>
+      <dgm:t>
+        <a:bodyPr/>
+        <a:lstStyle/>
+        <a:p>
+          <a:r>
+            <a:rPr lang="en-US"/>
+            <a:t>video hướng dẫn sử dụng</a:t>
+          </a:r>
+        </a:p>
+      </dgm:t>
+    </dgm:pt>
+    <dgm:pt modelId="{3947D753-34A8-4AD3-BDA5-5A63CF746391}" type="parTrans" cxnId="{B64DAB9E-0B03-4855-9ED8-3EEC9AF9CB4A}">
+      <dgm:prSet/>
+      <dgm:spPr/>
+    </dgm:pt>
+    <dgm:pt modelId="{62E5B45B-C62C-438D-8038-80777119148B}" type="sibTrans" cxnId="{B64DAB9E-0B03-4855-9ED8-3EEC9AF9CB4A}">
+      <dgm:prSet/>
+      <dgm:spPr/>
+    </dgm:pt>
+    <dgm:pt modelId="{6818BCD8-850C-44F0-941F-3A8F78473D3B}">
+      <dgm:prSet phldrT="[Text]"/>
+      <dgm:spPr/>
+      <dgm:t>
+        <a:bodyPr/>
+        <a:lstStyle/>
+        <a:p>
+          <a:r>
+            <a:rPr lang="en-US"/>
+            <a:t>Các tính năng khác</a:t>
+          </a:r>
+        </a:p>
+      </dgm:t>
+    </dgm:pt>
+    <dgm:pt modelId="{B8EB8DB3-5B85-47FA-9FCD-586386537A3F}" type="parTrans" cxnId="{654B6637-3F17-4A0E-A994-088763414E5D}">
+      <dgm:prSet/>
+      <dgm:spPr/>
+    </dgm:pt>
+    <dgm:pt modelId="{BD6FD124-8F45-45E6-B647-A29ED56B6F0D}" type="sibTrans" cxnId="{654B6637-3F17-4A0E-A994-088763414E5D}">
       <dgm:prSet/>
       <dgm:spPr/>
     </dgm:pt>
@@ -2934,8 +2924,16 @@
         </a:p>
       </dgm:t>
     </dgm:pt>
-    <dgm:pt modelId="{F358D974-AE8A-4B0C-ADC8-1DE8B42361AF}" type="pres">
-      <dgm:prSet presAssocID="{C4D5CBA9-25A2-400B-8186-52580CCA53E9}" presName="Name13" presStyleLbl="parChTrans1D2" presStyleIdx="1" presStyleCnt="10"/>
+    <dgm:pt modelId="{2E54D07A-20DA-4785-B005-FDED9D7357D0}" type="pres">
+      <dgm:prSet presAssocID="{DC2ED59B-2761-4F06-AA9E-0E2C09C15EAC}" presName="root" presStyleCnt="0"/>
+      <dgm:spPr/>
+    </dgm:pt>
+    <dgm:pt modelId="{14D939AE-E327-4F03-AD1E-DCDA0B3C576B}" type="pres">
+      <dgm:prSet presAssocID="{DC2ED59B-2761-4F06-AA9E-0E2C09C15EAC}" presName="rootComposite" presStyleCnt="0"/>
+      <dgm:spPr/>
+    </dgm:pt>
+    <dgm:pt modelId="{FC3914F2-F93D-4F6E-AEE1-307A85783ED4}" type="pres">
+      <dgm:prSet presAssocID="{DC2ED59B-2761-4F06-AA9E-0E2C09C15EAC}" presName="rootText" presStyleLbl="node1" presStyleIdx="1" presStyleCnt="5"/>
       <dgm:spPr/>
       <dgm:t>
         <a:bodyPr/>
@@ -2945,8 +2943,34 @@
         </a:p>
       </dgm:t>
     </dgm:pt>
-    <dgm:pt modelId="{5BB1DD23-5E08-4327-AC10-EE299946F765}" type="pres">
-      <dgm:prSet presAssocID="{67CC85AB-8C76-4CA6-B7EC-6CBE35C8026F}" presName="childText" presStyleLbl="bgAcc1" presStyleIdx="1" presStyleCnt="10">
+    <dgm:pt modelId="{EB2DFE0E-409D-49B8-B9B1-E25CE8E361E0}" type="pres">
+      <dgm:prSet presAssocID="{DC2ED59B-2761-4F06-AA9E-0E2C09C15EAC}" presName="rootConnector" presStyleLbl="node1" presStyleIdx="1" presStyleCnt="5"/>
+      <dgm:spPr/>
+      <dgm:t>
+        <a:bodyPr/>
+        <a:lstStyle/>
+        <a:p>
+          <a:endParaRPr lang="en-US"/>
+        </a:p>
+      </dgm:t>
+    </dgm:pt>
+    <dgm:pt modelId="{7B08C56D-85E1-4609-A687-6DB24C44DE59}" type="pres">
+      <dgm:prSet presAssocID="{DC2ED59B-2761-4F06-AA9E-0E2C09C15EAC}" presName="childShape" presStyleCnt="0"/>
+      <dgm:spPr/>
+    </dgm:pt>
+    <dgm:pt modelId="{CD2BC1CB-C9A5-49A6-AF7B-3064E4D5A066}" type="pres">
+      <dgm:prSet presAssocID="{A3BD62D6-DDC2-4675-9C1A-66659657C167}" presName="Name13" presStyleLbl="parChTrans1D2" presStyleIdx="1" presStyleCnt="10"/>
+      <dgm:spPr/>
+      <dgm:t>
+        <a:bodyPr/>
+        <a:lstStyle/>
+        <a:p>
+          <a:endParaRPr lang="en-US"/>
+        </a:p>
+      </dgm:t>
+    </dgm:pt>
+    <dgm:pt modelId="{59E4FA69-C2B1-46E0-9827-1D9AFB962996}" type="pres">
+      <dgm:prSet presAssocID="{6AFEA7C1-F6AD-40EE-BBB6-5C887C4912AF}" presName="childText" presStyleLbl="bgAcc1" presStyleIdx="1" presStyleCnt="10">
         <dgm:presLayoutVars>
           <dgm:bulletEnabled val="1"/>
         </dgm:presLayoutVars>
@@ -2960,16 +2984,8 @@
         </a:p>
       </dgm:t>
     </dgm:pt>
-    <dgm:pt modelId="{2E54D07A-20DA-4785-B005-FDED9D7357D0}" type="pres">
-      <dgm:prSet presAssocID="{DC2ED59B-2761-4F06-AA9E-0E2C09C15EAC}" presName="root" presStyleCnt="0"/>
-      <dgm:spPr/>
-    </dgm:pt>
-    <dgm:pt modelId="{14D939AE-E327-4F03-AD1E-DCDA0B3C576B}" type="pres">
-      <dgm:prSet presAssocID="{DC2ED59B-2761-4F06-AA9E-0E2C09C15EAC}" presName="rootComposite" presStyleCnt="0"/>
-      <dgm:spPr/>
-    </dgm:pt>
-    <dgm:pt modelId="{FC3914F2-F93D-4F6E-AEE1-307A85783ED4}" type="pres">
-      <dgm:prSet presAssocID="{DC2ED59B-2761-4F06-AA9E-0E2C09C15EAC}" presName="rootText" presStyleLbl="node1" presStyleIdx="1" presStyleCnt="5"/>
+    <dgm:pt modelId="{23721C96-03DE-43D0-AA98-6ACAA19E9C07}" type="pres">
+      <dgm:prSet presAssocID="{9B38C785-0184-43B2-B84B-FD5E5F113F07}" presName="Name13" presStyleLbl="parChTrans1D2" presStyleIdx="2" presStyleCnt="10"/>
       <dgm:spPr/>
       <dgm:t>
         <a:bodyPr/>
@@ -2979,34 +2995,8 @@
         </a:p>
       </dgm:t>
     </dgm:pt>
-    <dgm:pt modelId="{EB2DFE0E-409D-49B8-B9B1-E25CE8E361E0}" type="pres">
-      <dgm:prSet presAssocID="{DC2ED59B-2761-4F06-AA9E-0E2C09C15EAC}" presName="rootConnector" presStyleLbl="node1" presStyleIdx="1" presStyleCnt="5"/>
-      <dgm:spPr/>
-      <dgm:t>
-        <a:bodyPr/>
-        <a:lstStyle/>
-        <a:p>
-          <a:endParaRPr lang="en-US"/>
-        </a:p>
-      </dgm:t>
-    </dgm:pt>
-    <dgm:pt modelId="{7B08C56D-85E1-4609-A687-6DB24C44DE59}" type="pres">
-      <dgm:prSet presAssocID="{DC2ED59B-2761-4F06-AA9E-0E2C09C15EAC}" presName="childShape" presStyleCnt="0"/>
-      <dgm:spPr/>
-    </dgm:pt>
-    <dgm:pt modelId="{CD2BC1CB-C9A5-49A6-AF7B-3064E4D5A066}" type="pres">
-      <dgm:prSet presAssocID="{A3BD62D6-DDC2-4675-9C1A-66659657C167}" presName="Name13" presStyleLbl="parChTrans1D2" presStyleIdx="2" presStyleCnt="10"/>
-      <dgm:spPr/>
-      <dgm:t>
-        <a:bodyPr/>
-        <a:lstStyle/>
-        <a:p>
-          <a:endParaRPr lang="en-US"/>
-        </a:p>
-      </dgm:t>
-    </dgm:pt>
-    <dgm:pt modelId="{59E4FA69-C2B1-46E0-9827-1D9AFB962996}" type="pres">
-      <dgm:prSet presAssocID="{6AFEA7C1-F6AD-40EE-BBB6-5C887C4912AF}" presName="childText" presStyleLbl="bgAcc1" presStyleIdx="2" presStyleCnt="10">
+    <dgm:pt modelId="{73DEF869-0CDE-4804-B0DC-15C628EED9EF}" type="pres">
+      <dgm:prSet presAssocID="{092BA37C-3093-4578-87B7-B2477B71D7C6}" presName="childText" presStyleLbl="bgAcc1" presStyleIdx="2" presStyleCnt="10">
         <dgm:presLayoutVars>
           <dgm:bulletEnabled val="1"/>
         </dgm:presLayoutVars>
@@ -3020,8 +3010,8 @@
         </a:p>
       </dgm:t>
     </dgm:pt>
-    <dgm:pt modelId="{23721C96-03DE-43D0-AA98-6ACAA19E9C07}" type="pres">
-      <dgm:prSet presAssocID="{9B38C785-0184-43B2-B84B-FD5E5F113F07}" presName="Name13" presStyleLbl="parChTrans1D2" presStyleIdx="3" presStyleCnt="10"/>
+    <dgm:pt modelId="{FFD79D30-7087-45D7-A663-37588B36A096}" type="pres">
+      <dgm:prSet presAssocID="{4E730337-0EF1-40BE-A5A1-640427E3829F}" presName="Name13" presStyleLbl="parChTrans1D2" presStyleIdx="3" presStyleCnt="10"/>
       <dgm:spPr/>
       <dgm:t>
         <a:bodyPr/>
@@ -3031,8 +3021,8 @@
         </a:p>
       </dgm:t>
     </dgm:pt>
-    <dgm:pt modelId="{73DEF869-0CDE-4804-B0DC-15C628EED9EF}" type="pres">
-      <dgm:prSet presAssocID="{092BA37C-3093-4578-87B7-B2477B71D7C6}" presName="childText" presStyleLbl="bgAcc1" presStyleIdx="3" presStyleCnt="10">
+    <dgm:pt modelId="{AC08D5F3-CA9D-4925-917C-AD261D556C72}" type="pres">
+      <dgm:prSet presAssocID="{0CFEEE79-A548-427D-BF9A-39345F35F4FD}" presName="childText" presStyleLbl="bgAcc1" presStyleIdx="3" presStyleCnt="10">
         <dgm:presLayoutVars>
           <dgm:bulletEnabled val="1"/>
         </dgm:presLayoutVars>
@@ -3046,8 +3036,16 @@
         </a:p>
       </dgm:t>
     </dgm:pt>
-    <dgm:pt modelId="{FFD79D30-7087-45D7-A663-37588B36A096}" type="pres">
-      <dgm:prSet presAssocID="{4E730337-0EF1-40BE-A5A1-640427E3829F}" presName="Name13" presStyleLbl="parChTrans1D2" presStyleIdx="4" presStyleCnt="10"/>
+    <dgm:pt modelId="{8F99116D-3C0F-4D2C-B89E-F505A9A9E018}" type="pres">
+      <dgm:prSet presAssocID="{30DB2C67-36C0-4BB1-A2E0-7BD27234CD73}" presName="root" presStyleCnt="0"/>
+      <dgm:spPr/>
+    </dgm:pt>
+    <dgm:pt modelId="{CE70C74E-4480-4B7A-ADD1-2FFDDEBB7FCC}" type="pres">
+      <dgm:prSet presAssocID="{30DB2C67-36C0-4BB1-A2E0-7BD27234CD73}" presName="rootComposite" presStyleCnt="0"/>
+      <dgm:spPr/>
+    </dgm:pt>
+    <dgm:pt modelId="{81D44B9E-BFC7-4D9F-BD87-AA41E8349A74}" type="pres">
+      <dgm:prSet presAssocID="{30DB2C67-36C0-4BB1-A2E0-7BD27234CD73}" presName="rootText" presStyleLbl="node1" presStyleIdx="2" presStyleCnt="5"/>
       <dgm:spPr/>
       <dgm:t>
         <a:bodyPr/>
@@ -3057,8 +3055,34 @@
         </a:p>
       </dgm:t>
     </dgm:pt>
-    <dgm:pt modelId="{AC08D5F3-CA9D-4925-917C-AD261D556C72}" type="pres">
-      <dgm:prSet presAssocID="{0CFEEE79-A548-427D-BF9A-39345F35F4FD}" presName="childText" presStyleLbl="bgAcc1" presStyleIdx="4" presStyleCnt="10">
+    <dgm:pt modelId="{9195D52C-9897-46D9-87BD-D08D0956EE4C}" type="pres">
+      <dgm:prSet presAssocID="{30DB2C67-36C0-4BB1-A2E0-7BD27234CD73}" presName="rootConnector" presStyleLbl="node1" presStyleIdx="2" presStyleCnt="5"/>
+      <dgm:spPr/>
+      <dgm:t>
+        <a:bodyPr/>
+        <a:lstStyle/>
+        <a:p>
+          <a:endParaRPr lang="en-US"/>
+        </a:p>
+      </dgm:t>
+    </dgm:pt>
+    <dgm:pt modelId="{3C0F354C-ECCD-43B4-B3A4-348D6EA5C72E}" type="pres">
+      <dgm:prSet presAssocID="{30DB2C67-36C0-4BB1-A2E0-7BD27234CD73}" presName="childShape" presStyleCnt="0"/>
+      <dgm:spPr/>
+    </dgm:pt>
+    <dgm:pt modelId="{6D3E0D96-82DD-4A45-9A56-B58173528923}" type="pres">
+      <dgm:prSet presAssocID="{A045C252-F1C3-4B14-B45B-C03FFFC560F8}" presName="Name13" presStyleLbl="parChTrans1D2" presStyleIdx="4" presStyleCnt="10"/>
+      <dgm:spPr/>
+      <dgm:t>
+        <a:bodyPr/>
+        <a:lstStyle/>
+        <a:p>
+          <a:endParaRPr lang="en-US"/>
+        </a:p>
+      </dgm:t>
+    </dgm:pt>
+    <dgm:pt modelId="{F8115B6B-17C8-4FFD-BB8C-B085151DF1CF}" type="pres">
+      <dgm:prSet presAssocID="{D0AFF67D-3635-4E83-957C-7791CEFA5A0A}" presName="childText" presStyleLbl="bgAcc1" presStyleIdx="4" presStyleCnt="10">
         <dgm:presLayoutVars>
           <dgm:bulletEnabled val="1"/>
         </dgm:presLayoutVars>
@@ -3072,53 +3096,12 @@
         </a:p>
       </dgm:t>
     </dgm:pt>
-    <dgm:pt modelId="{8F99116D-3C0F-4D2C-B89E-F505A9A9E018}" type="pres">
-      <dgm:prSet presAssocID="{30DB2C67-36C0-4BB1-A2E0-7BD27234CD73}" presName="root" presStyleCnt="0"/>
-      <dgm:spPr/>
-    </dgm:pt>
-    <dgm:pt modelId="{CE70C74E-4480-4B7A-ADD1-2FFDDEBB7FCC}" type="pres">
-      <dgm:prSet presAssocID="{30DB2C67-36C0-4BB1-A2E0-7BD27234CD73}" presName="rootComposite" presStyleCnt="0"/>
-      <dgm:spPr/>
-    </dgm:pt>
-    <dgm:pt modelId="{81D44B9E-BFC7-4D9F-BD87-AA41E8349A74}" type="pres">
-      <dgm:prSet presAssocID="{30DB2C67-36C0-4BB1-A2E0-7BD27234CD73}" presName="rootText" presStyleLbl="node1" presStyleIdx="2" presStyleCnt="5"/>
-      <dgm:spPr/>
-      <dgm:t>
-        <a:bodyPr/>
-        <a:lstStyle/>
-        <a:p>
-          <a:endParaRPr lang="en-US"/>
-        </a:p>
-      </dgm:t>
-    </dgm:pt>
-    <dgm:pt modelId="{9195D52C-9897-46D9-87BD-D08D0956EE4C}" type="pres">
-      <dgm:prSet presAssocID="{30DB2C67-36C0-4BB1-A2E0-7BD27234CD73}" presName="rootConnector" presStyleLbl="node1" presStyleIdx="2" presStyleCnt="5"/>
-      <dgm:spPr/>
-      <dgm:t>
-        <a:bodyPr/>
-        <a:lstStyle/>
-        <a:p>
-          <a:endParaRPr lang="en-US"/>
-        </a:p>
-      </dgm:t>
-    </dgm:pt>
-    <dgm:pt modelId="{3C0F354C-ECCD-43B4-B3A4-348D6EA5C72E}" type="pres">
-      <dgm:prSet presAssocID="{30DB2C67-36C0-4BB1-A2E0-7BD27234CD73}" presName="childShape" presStyleCnt="0"/>
-      <dgm:spPr/>
-    </dgm:pt>
-    <dgm:pt modelId="{6D3E0D96-82DD-4A45-9A56-B58173528923}" type="pres">
-      <dgm:prSet presAssocID="{A045C252-F1C3-4B14-B45B-C03FFFC560F8}" presName="Name13" presStyleLbl="parChTrans1D2" presStyleIdx="5" presStyleCnt="10"/>
-      <dgm:spPr/>
-      <dgm:t>
-        <a:bodyPr/>
-        <a:lstStyle/>
-        <a:p>
-          <a:endParaRPr lang="en-US"/>
-        </a:p>
-      </dgm:t>
-    </dgm:pt>
-    <dgm:pt modelId="{F8115B6B-17C8-4FFD-BB8C-B085151DF1CF}" type="pres">
-      <dgm:prSet presAssocID="{D0AFF67D-3635-4E83-957C-7791CEFA5A0A}" presName="childText" presStyleLbl="bgAcc1" presStyleIdx="5" presStyleCnt="10">
+    <dgm:pt modelId="{40843502-A16C-4EE5-9710-CEA8CF9548EA}" type="pres">
+      <dgm:prSet presAssocID="{A4D64EBC-E008-4734-BA12-566DC32592DB}" presName="Name13" presStyleLbl="parChTrans1D2" presStyleIdx="5" presStyleCnt="10"/>
+      <dgm:spPr/>
+    </dgm:pt>
+    <dgm:pt modelId="{A1657A02-844B-41E4-BED5-2252A1EDFC46}" type="pres">
+      <dgm:prSet presAssocID="{C4AA5133-8CE7-4505-99E5-73D2A9099815}" presName="childText" presStyleLbl="bgAcc1" presStyleIdx="5" presStyleCnt="10">
         <dgm:presLayoutVars>
           <dgm:bulletEnabled val="1"/>
         </dgm:presLayoutVars>
@@ -3132,12 +3115,46 @@
         </a:p>
       </dgm:t>
     </dgm:pt>
-    <dgm:pt modelId="{40843502-A16C-4EE5-9710-CEA8CF9548EA}" type="pres">
-      <dgm:prSet presAssocID="{A4D64EBC-E008-4734-BA12-566DC32592DB}" presName="Name13" presStyleLbl="parChTrans1D2" presStyleIdx="6" presStyleCnt="10"/>
-      <dgm:spPr/>
-    </dgm:pt>
-    <dgm:pt modelId="{A1657A02-844B-41E4-BED5-2252A1EDFC46}" type="pres">
-      <dgm:prSet presAssocID="{C4AA5133-8CE7-4505-99E5-73D2A9099815}" presName="childText" presStyleLbl="bgAcc1" presStyleIdx="6" presStyleCnt="10">
+    <dgm:pt modelId="{B0C70ED5-5D1E-4289-850C-22B622E68156}" type="pres">
+      <dgm:prSet presAssocID="{D51C39D5-7885-4A1E-85D0-8E4EE8B823EB}" presName="root" presStyleCnt="0"/>
+      <dgm:spPr/>
+    </dgm:pt>
+    <dgm:pt modelId="{01B940CE-63DB-44F5-BA23-7BEFB0A96CAE}" type="pres">
+      <dgm:prSet presAssocID="{D51C39D5-7885-4A1E-85D0-8E4EE8B823EB}" presName="rootComposite" presStyleCnt="0"/>
+      <dgm:spPr/>
+    </dgm:pt>
+    <dgm:pt modelId="{73B98E4B-997E-456C-99E5-482142826E85}" type="pres">
+      <dgm:prSet presAssocID="{D51C39D5-7885-4A1E-85D0-8E4EE8B823EB}" presName="rootText" presStyleLbl="node1" presStyleIdx="3" presStyleCnt="5"/>
+      <dgm:spPr/>
+      <dgm:t>
+        <a:bodyPr/>
+        <a:lstStyle/>
+        <a:p>
+          <a:endParaRPr lang="en-US"/>
+        </a:p>
+      </dgm:t>
+    </dgm:pt>
+    <dgm:pt modelId="{7B949E1D-8FF1-4EDC-B1F1-71F476D13B37}" type="pres">
+      <dgm:prSet presAssocID="{D51C39D5-7885-4A1E-85D0-8E4EE8B823EB}" presName="rootConnector" presStyleLbl="node1" presStyleIdx="3" presStyleCnt="5"/>
+      <dgm:spPr/>
+      <dgm:t>
+        <a:bodyPr/>
+        <a:lstStyle/>
+        <a:p>
+          <a:endParaRPr lang="en-US"/>
+        </a:p>
+      </dgm:t>
+    </dgm:pt>
+    <dgm:pt modelId="{8511FED3-3255-435C-9862-412CB76875CC}" type="pres">
+      <dgm:prSet presAssocID="{D51C39D5-7885-4A1E-85D0-8E4EE8B823EB}" presName="childShape" presStyleCnt="0"/>
+      <dgm:spPr/>
+    </dgm:pt>
+    <dgm:pt modelId="{7A633B4D-3492-4606-9DAC-BFC974C2D323}" type="pres">
+      <dgm:prSet presAssocID="{34845874-FEAF-439C-B67E-C8F2F19B14C7}" presName="Name13" presStyleLbl="parChTrans1D2" presStyleIdx="6" presStyleCnt="10"/>
+      <dgm:spPr/>
+    </dgm:pt>
+    <dgm:pt modelId="{FDC2799F-C3C7-4C11-9996-00253DF4E100}" type="pres">
+      <dgm:prSet presAssocID="{530CC175-FAC4-44EB-A779-6E60F9CA21DB}" presName="childText" presStyleLbl="bgAcc1" presStyleIdx="6" presStyleCnt="10">
         <dgm:presLayoutVars>
           <dgm:bulletEnabled val="1"/>
         </dgm:presLayoutVars>
@@ -3151,12 +3168,12 @@
         </a:p>
       </dgm:t>
     </dgm:pt>
-    <dgm:pt modelId="{A4789576-15A8-4D76-B3E2-6DBA6EB6055E}" type="pres">
-      <dgm:prSet presAssocID="{3C395990-57AC-4EAC-82F6-6C2BD9F92C02}" presName="Name13" presStyleLbl="parChTrans1D2" presStyleIdx="7" presStyleCnt="10"/>
-      <dgm:spPr/>
-    </dgm:pt>
-    <dgm:pt modelId="{A6EA512A-418B-4F27-9A07-50B3814DAFB0}" type="pres">
-      <dgm:prSet presAssocID="{49CEC02C-AAF2-49CB-82C8-67573A48863B}" presName="childText" presStyleLbl="bgAcc1" presStyleIdx="7" presStyleCnt="10">
+    <dgm:pt modelId="{2810604F-C5B3-4932-9D28-831B9F8033E1}" type="pres">
+      <dgm:prSet presAssocID="{B8EB8DB3-5B85-47FA-9FCD-586386537A3F}" presName="Name13" presStyleLbl="parChTrans1D2" presStyleIdx="7" presStyleCnt="10"/>
+      <dgm:spPr/>
+    </dgm:pt>
+    <dgm:pt modelId="{535E766F-3615-4A7F-A4E8-70080AD8C76B}" type="pres">
+      <dgm:prSet presAssocID="{6818BCD8-850C-44F0-941F-3A8F78473D3B}" presName="childText" presStyleLbl="bgAcc1" presStyleIdx="7" presStyleCnt="10">
         <dgm:presLayoutVars>
           <dgm:bulletEnabled val="1"/>
         </dgm:presLayoutVars>
@@ -3170,16 +3187,16 @@
         </a:p>
       </dgm:t>
     </dgm:pt>
-    <dgm:pt modelId="{B0C70ED5-5D1E-4289-850C-22B622E68156}" type="pres">
-      <dgm:prSet presAssocID="{D51C39D5-7885-4A1E-85D0-8E4EE8B823EB}" presName="root" presStyleCnt="0"/>
-      <dgm:spPr/>
-    </dgm:pt>
-    <dgm:pt modelId="{01B940CE-63DB-44F5-BA23-7BEFB0A96CAE}" type="pres">
-      <dgm:prSet presAssocID="{D51C39D5-7885-4A1E-85D0-8E4EE8B823EB}" presName="rootComposite" presStyleCnt="0"/>
-      <dgm:spPr/>
-    </dgm:pt>
-    <dgm:pt modelId="{73B98E4B-997E-456C-99E5-482142826E85}" type="pres">
-      <dgm:prSet presAssocID="{D51C39D5-7885-4A1E-85D0-8E4EE8B823EB}" presName="rootText" presStyleLbl="node1" presStyleIdx="3" presStyleCnt="5"/>
+    <dgm:pt modelId="{FBD3CDD7-2FD3-472B-B477-1A2CDCB19B6C}" type="pres">
+      <dgm:prSet presAssocID="{E11363A7-6058-4D25-B0EB-B73184D77628}" presName="root" presStyleCnt="0"/>
+      <dgm:spPr/>
+    </dgm:pt>
+    <dgm:pt modelId="{80470D2C-6827-48AC-8A17-31B52003FAC0}" type="pres">
+      <dgm:prSet presAssocID="{E11363A7-6058-4D25-B0EB-B73184D77628}" presName="rootComposite" presStyleCnt="0"/>
+      <dgm:spPr/>
+    </dgm:pt>
+    <dgm:pt modelId="{42E15849-C7EC-4BB3-83B3-6734E2D579A8}" type="pres">
+      <dgm:prSet presAssocID="{E11363A7-6058-4D25-B0EB-B73184D77628}" presName="rootText" presStyleLbl="node1" presStyleIdx="4" presStyleCnt="5"/>
       <dgm:spPr/>
       <dgm:t>
         <a:bodyPr/>
@@ -3189,8 +3206,8 @@
         </a:p>
       </dgm:t>
     </dgm:pt>
-    <dgm:pt modelId="{7B949E1D-8FF1-4EDC-B1F1-71F476D13B37}" type="pres">
-      <dgm:prSet presAssocID="{D51C39D5-7885-4A1E-85D0-8E4EE8B823EB}" presName="rootConnector" presStyleLbl="node1" presStyleIdx="3" presStyleCnt="5"/>
+    <dgm:pt modelId="{470BAF5F-B53A-4445-8338-02F7A6B4BE22}" type="pres">
+      <dgm:prSet presAssocID="{E11363A7-6058-4D25-B0EB-B73184D77628}" presName="rootConnector" presStyleLbl="node1" presStyleIdx="4" presStyleCnt="5"/>
       <dgm:spPr/>
       <dgm:t>
         <a:bodyPr/>
@@ -3200,16 +3217,16 @@
         </a:p>
       </dgm:t>
     </dgm:pt>
-    <dgm:pt modelId="{8511FED3-3255-435C-9862-412CB76875CC}" type="pres">
-      <dgm:prSet presAssocID="{D51C39D5-7885-4A1E-85D0-8E4EE8B823EB}" presName="childShape" presStyleCnt="0"/>
-      <dgm:spPr/>
-    </dgm:pt>
-    <dgm:pt modelId="{7A633B4D-3492-4606-9DAC-BFC974C2D323}" type="pres">
-      <dgm:prSet presAssocID="{34845874-FEAF-439C-B67E-C8F2F19B14C7}" presName="Name13" presStyleLbl="parChTrans1D2" presStyleIdx="8" presStyleCnt="10"/>
-      <dgm:spPr/>
-    </dgm:pt>
-    <dgm:pt modelId="{FDC2799F-C3C7-4C11-9996-00253DF4E100}" type="pres">
-      <dgm:prSet presAssocID="{530CC175-FAC4-44EB-A779-6E60F9CA21DB}" presName="childText" presStyleLbl="bgAcc1" presStyleIdx="8" presStyleCnt="10">
+    <dgm:pt modelId="{D8DC275C-857C-4A2F-AEB3-0E4664C0539D}" type="pres">
+      <dgm:prSet presAssocID="{E11363A7-6058-4D25-B0EB-B73184D77628}" presName="childShape" presStyleCnt="0"/>
+      <dgm:spPr/>
+    </dgm:pt>
+    <dgm:pt modelId="{56DEAE4B-D267-470C-AE09-AE20F280E079}" type="pres">
+      <dgm:prSet presAssocID="{6284EFBA-419B-43C0-A5EC-89955117DFCD}" presName="Name13" presStyleLbl="parChTrans1D2" presStyleIdx="8" presStyleCnt="10"/>
+      <dgm:spPr/>
+    </dgm:pt>
+    <dgm:pt modelId="{F49197EE-893B-409F-82B4-564EC8CBD129}" type="pres">
+      <dgm:prSet presAssocID="{E14C8F3C-6278-451A-BD52-4E0B8F2048D9}" presName="childText" presStyleLbl="bgAcc1" presStyleIdx="8" presStyleCnt="10">
         <dgm:presLayoutVars>
           <dgm:bulletEnabled val="1"/>
         </dgm:presLayoutVars>
@@ -3223,46 +3240,12 @@
         </a:p>
       </dgm:t>
     </dgm:pt>
-    <dgm:pt modelId="{FBD3CDD7-2FD3-472B-B477-1A2CDCB19B6C}" type="pres">
-      <dgm:prSet presAssocID="{E11363A7-6058-4D25-B0EB-B73184D77628}" presName="root" presStyleCnt="0"/>
-      <dgm:spPr/>
-    </dgm:pt>
-    <dgm:pt modelId="{80470D2C-6827-48AC-8A17-31B52003FAC0}" type="pres">
-      <dgm:prSet presAssocID="{E11363A7-6058-4D25-B0EB-B73184D77628}" presName="rootComposite" presStyleCnt="0"/>
-      <dgm:spPr/>
-    </dgm:pt>
-    <dgm:pt modelId="{42E15849-C7EC-4BB3-83B3-6734E2D579A8}" type="pres">
-      <dgm:prSet presAssocID="{E11363A7-6058-4D25-B0EB-B73184D77628}" presName="rootText" presStyleLbl="node1" presStyleIdx="4" presStyleCnt="5"/>
-      <dgm:spPr/>
-      <dgm:t>
-        <a:bodyPr/>
-        <a:lstStyle/>
-        <a:p>
-          <a:endParaRPr lang="en-US"/>
-        </a:p>
-      </dgm:t>
-    </dgm:pt>
-    <dgm:pt modelId="{470BAF5F-B53A-4445-8338-02F7A6B4BE22}" type="pres">
-      <dgm:prSet presAssocID="{E11363A7-6058-4D25-B0EB-B73184D77628}" presName="rootConnector" presStyleLbl="node1" presStyleIdx="4" presStyleCnt="5"/>
-      <dgm:spPr/>
-      <dgm:t>
-        <a:bodyPr/>
-        <a:lstStyle/>
-        <a:p>
-          <a:endParaRPr lang="en-US"/>
-        </a:p>
-      </dgm:t>
-    </dgm:pt>
-    <dgm:pt modelId="{D8DC275C-857C-4A2F-AEB3-0E4664C0539D}" type="pres">
-      <dgm:prSet presAssocID="{E11363A7-6058-4D25-B0EB-B73184D77628}" presName="childShape" presStyleCnt="0"/>
-      <dgm:spPr/>
-    </dgm:pt>
-    <dgm:pt modelId="{56DEAE4B-D267-470C-AE09-AE20F280E079}" type="pres">
-      <dgm:prSet presAssocID="{6284EFBA-419B-43C0-A5EC-89955117DFCD}" presName="Name13" presStyleLbl="parChTrans1D2" presStyleIdx="9" presStyleCnt="10"/>
-      <dgm:spPr/>
-    </dgm:pt>
-    <dgm:pt modelId="{F49197EE-893B-409F-82B4-564EC8CBD129}" type="pres">
-      <dgm:prSet presAssocID="{E14C8F3C-6278-451A-BD52-4E0B8F2048D9}" presName="childText" presStyleLbl="bgAcc1" presStyleIdx="9" presStyleCnt="10">
+    <dgm:pt modelId="{031BE87D-E858-4CFD-95B3-A6C48A9946F2}" type="pres">
+      <dgm:prSet presAssocID="{3947D753-34A8-4AD3-BDA5-5A63CF746391}" presName="Name13" presStyleLbl="parChTrans1D2" presStyleIdx="9" presStyleCnt="10"/>
+      <dgm:spPr/>
+    </dgm:pt>
+    <dgm:pt modelId="{EF4AB8A5-A1C8-4278-93BC-5DCDDD4E1818}" type="pres">
+      <dgm:prSet presAssocID="{AECEAFAB-7F76-45E4-83BC-BC130719A9E2}" presName="childText" presStyleLbl="bgAcc1" presStyleIdx="9" presStyleCnt="10">
         <dgm:presLayoutVars>
           <dgm:bulletEnabled val="1"/>
         </dgm:presLayoutVars>
@@ -3279,7 +3262,6 @@
   </dgm:ptLst>
   <dgm:cxnLst>
     <dgm:cxn modelId="{CD48FD97-127E-4012-9FDE-659DFBCA4D5C}" type="presOf" srcId="{DC2ED59B-2761-4F06-AA9E-0E2C09C15EAC}" destId="{FC3914F2-F93D-4F6E-AEE1-307A85783ED4}" srcOrd="0" destOrd="0" presId="urn:microsoft.com/office/officeart/2005/8/layout/hierarchy3"/>
-    <dgm:cxn modelId="{8A81D2E6-E023-4B0D-A242-05069DCEA864}" type="presOf" srcId="{49CEC02C-AAF2-49CB-82C8-67573A48863B}" destId="{A6EA512A-418B-4F27-9A07-50B3814DAFB0}" srcOrd="0" destOrd="0" presId="urn:microsoft.com/office/officeart/2005/8/layout/hierarchy3"/>
     <dgm:cxn modelId="{E47B038D-FB3A-488C-8F25-FF6BF89CB085}" type="presOf" srcId="{0CFEEE79-A548-427D-BF9A-39345F35F4FD}" destId="{AC08D5F3-CA9D-4925-917C-AD261D556C72}" srcOrd="0" destOrd="0" presId="urn:microsoft.com/office/officeart/2005/8/layout/hierarchy3"/>
     <dgm:cxn modelId="{F581BBEF-00AC-4C31-91C2-7981C63AEA66}" type="presOf" srcId="{5FF4E54E-F1DC-427C-9D0E-89C0CEBA82DF}" destId="{B36A47E0-984C-4375-90BC-57BCBB830731}" srcOrd="0" destOrd="0" presId="urn:microsoft.com/office/officeart/2005/8/layout/hierarchy3"/>
     <dgm:cxn modelId="{2F279EBF-2558-4847-9DD5-C0B17296F5F6}" type="presOf" srcId="{E11363A7-6058-4D25-B0EB-B73184D77628}" destId="{470BAF5F-B53A-4445-8338-02F7A6B4BE22}" srcOrd="1" destOrd="0" presId="urn:microsoft.com/office/officeart/2005/8/layout/hierarchy3"/>
@@ -3288,42 +3270,43 @@
     <dgm:cxn modelId="{9B1426BA-B8B7-4D53-9834-AA08BA421B14}" type="presOf" srcId="{A4D64EBC-E008-4734-BA12-566DC32592DB}" destId="{40843502-A16C-4EE5-9710-CEA8CF9548EA}" srcOrd="0" destOrd="0" presId="urn:microsoft.com/office/officeart/2005/8/layout/hierarchy3"/>
     <dgm:cxn modelId="{E4E0B1D9-6571-4980-88DC-816748168C87}" srcId="{30DB2C67-36C0-4BB1-A2E0-7BD27234CD73}" destId="{D0AFF67D-3635-4E83-957C-7791CEFA5A0A}" srcOrd="0" destOrd="0" parTransId="{A045C252-F1C3-4B14-B45B-C03FFFC560F8}" sibTransId="{6600B2B3-1E1A-4808-803F-A44C0B08A85A}"/>
     <dgm:cxn modelId="{1660913E-A531-406B-B5D3-F8DC238D7C07}" srcId="{DC2ED59B-2761-4F06-AA9E-0E2C09C15EAC}" destId="{0CFEEE79-A548-427D-BF9A-39345F35F4FD}" srcOrd="2" destOrd="0" parTransId="{4E730337-0EF1-40BE-A5A1-640427E3829F}" sibTransId="{6E1A592B-A268-4D3B-A986-7F72DA598EE3}"/>
-    <dgm:cxn modelId="{BA42ABA2-0161-4056-9D40-946D0FA3C214}" type="presOf" srcId="{C4D5CBA9-25A2-400B-8186-52580CCA53E9}" destId="{F358D974-AE8A-4B0C-ADC8-1DE8B42361AF}" srcOrd="0" destOrd="0" presId="urn:microsoft.com/office/officeart/2005/8/layout/hierarchy3"/>
     <dgm:cxn modelId="{94D88FF0-4B45-4BEF-A714-CA1A433CE85D}" type="presOf" srcId="{34845874-FEAF-439C-B67E-C8F2F19B14C7}" destId="{7A633B4D-3492-4606-9DAC-BFC974C2D323}" srcOrd="0" destOrd="0" presId="urn:microsoft.com/office/officeart/2005/8/layout/hierarchy3"/>
     <dgm:cxn modelId="{89563A91-4FAF-43ED-AE48-F31C80799E86}" type="presOf" srcId="{9B38C785-0184-43B2-B84B-FD5E5F113F07}" destId="{23721C96-03DE-43D0-AA98-6ACAA19E9C07}" srcOrd="0" destOrd="0" presId="urn:microsoft.com/office/officeart/2005/8/layout/hierarchy3"/>
     <dgm:cxn modelId="{8843AE9F-D339-4E0F-8448-0FC4A36E7253}" srcId="{2A4CAF1A-FBE9-46E8-93BD-57EA54C1EF47}" destId="{63300465-F3E8-4849-9541-531776625EC9}" srcOrd="0" destOrd="0" parTransId="{7B213C8E-97DD-4123-A401-0BE9570E29C6}" sibTransId="{CA6EFA5A-00C1-4848-BEDE-D4B6A037AF1D}"/>
     <dgm:cxn modelId="{647D81C2-0667-4B18-B319-5E9AF36E4420}" type="presOf" srcId="{092BA37C-3093-4578-87B7-B2477B71D7C6}" destId="{73DEF869-0CDE-4804-B0DC-15C628EED9EF}" srcOrd="0" destOrd="0" presId="urn:microsoft.com/office/officeart/2005/8/layout/hierarchy3"/>
+    <dgm:cxn modelId="{AD2F65BA-EFEA-4012-92E9-F4A5817ED480}" type="presOf" srcId="{B8EB8DB3-5B85-47FA-9FCD-586386537A3F}" destId="{2810604F-C5B3-4932-9D28-831B9F8033E1}" srcOrd="0" destOrd="0" presId="urn:microsoft.com/office/officeart/2005/8/layout/hierarchy3"/>
     <dgm:cxn modelId="{34686051-367F-4A56-90AF-FF76325F6E94}" srcId="{2A4CAF1A-FBE9-46E8-93BD-57EA54C1EF47}" destId="{E11363A7-6058-4D25-B0EB-B73184D77628}" srcOrd="4" destOrd="0" parTransId="{6EB75EA7-BC58-4A24-A52B-75DEBB5FE573}" sibTransId="{6CF54BAF-7225-45D3-BE26-D7AA097EE0A8}"/>
     <dgm:cxn modelId="{778C91A0-B81C-482D-8CC7-88F900B5A975}" type="presOf" srcId="{63300465-F3E8-4849-9541-531776625EC9}" destId="{9282CC01-F922-4F2D-AB58-7BEE834BA437}" srcOrd="1" destOrd="0" presId="urn:microsoft.com/office/officeart/2005/8/layout/hierarchy3"/>
     <dgm:cxn modelId="{864BD07F-D053-4F63-A786-2F147EAD5F0C}" type="presOf" srcId="{A3BD62D6-DDC2-4675-9C1A-66659657C167}" destId="{CD2BC1CB-C9A5-49A6-AF7B-3064E4D5A066}" srcOrd="0" destOrd="0" presId="urn:microsoft.com/office/officeart/2005/8/layout/hierarchy3"/>
     <dgm:cxn modelId="{50C569A6-186C-43BF-B94E-32D539E30EC1}" type="presOf" srcId="{E14C8F3C-6278-451A-BD52-4E0B8F2048D9}" destId="{F49197EE-893B-409F-82B4-564EC8CBD129}" srcOrd="0" destOrd="0" presId="urn:microsoft.com/office/officeart/2005/8/layout/hierarchy3"/>
+    <dgm:cxn modelId="{1462E0B2-3040-468F-972E-430AB21E625C}" type="presOf" srcId="{6818BCD8-850C-44F0-941F-3A8F78473D3B}" destId="{535E766F-3615-4A7F-A4E8-70080AD8C76B}" srcOrd="0" destOrd="0" presId="urn:microsoft.com/office/officeart/2005/8/layout/hierarchy3"/>
     <dgm:cxn modelId="{FADA7A56-5EBB-41A2-A19C-46328EBD366B}" srcId="{30DB2C67-36C0-4BB1-A2E0-7BD27234CD73}" destId="{C4AA5133-8CE7-4505-99E5-73D2A9099815}" srcOrd="1" destOrd="0" parTransId="{A4D64EBC-E008-4734-BA12-566DC32592DB}" sibTransId="{B7ACAA86-B17A-4678-9E73-15E94E387AC9}"/>
     <dgm:cxn modelId="{2557897F-C198-4D23-95B8-AEA9A1607A1F}" type="presOf" srcId="{C4AA5133-8CE7-4505-99E5-73D2A9099815}" destId="{A1657A02-844B-41E4-BED5-2252A1EDFC46}" srcOrd="0" destOrd="0" presId="urn:microsoft.com/office/officeart/2005/8/layout/hierarchy3"/>
     <dgm:cxn modelId="{C9A282DD-5C90-4070-9BEB-73076C43D255}" type="presOf" srcId="{30DB2C67-36C0-4BB1-A2E0-7BD27234CD73}" destId="{9195D52C-9897-46D9-87BD-D08D0956EE4C}" srcOrd="1" destOrd="0" presId="urn:microsoft.com/office/officeart/2005/8/layout/hierarchy3"/>
     <dgm:cxn modelId="{5E216A17-58B4-4235-8EEB-194FB34122E2}" type="presOf" srcId="{DC2ED59B-2761-4F06-AA9E-0E2C09C15EAC}" destId="{EB2DFE0E-409D-49B8-B9B1-E25CE8E361E0}" srcOrd="1" destOrd="0" presId="urn:microsoft.com/office/officeart/2005/8/layout/hierarchy3"/>
+    <dgm:cxn modelId="{654B6637-3F17-4A0E-A994-088763414E5D}" srcId="{D51C39D5-7885-4A1E-85D0-8E4EE8B823EB}" destId="{6818BCD8-850C-44F0-941F-3A8F78473D3B}" srcOrd="1" destOrd="0" parTransId="{B8EB8DB3-5B85-47FA-9FCD-586386537A3F}" sibTransId="{BD6FD124-8F45-45E6-B647-A29ED56B6F0D}"/>
     <dgm:cxn modelId="{2DB35EE7-842A-4A01-B3D6-962ACE7CB22F}" type="presOf" srcId="{2A4CAF1A-FBE9-46E8-93BD-57EA54C1EF47}" destId="{DA3E57B0-3B4E-4716-87CF-BA252D540EE7}" srcOrd="0" destOrd="0" presId="urn:microsoft.com/office/officeart/2005/8/layout/hierarchy3"/>
+    <dgm:cxn modelId="{E64FD717-09BF-46D3-85F8-9380CCB1F292}" srcId="{63300465-F3E8-4849-9541-531776625EC9}" destId="{053B233D-A728-4AFB-ACC8-3C0ABA48789E}" srcOrd="0" destOrd="0" parTransId="{5FF4E54E-F1DC-427C-9D0E-89C0CEBA82DF}" sibTransId="{9D4B4C4F-0BCD-4429-A6E3-4EAF453118B1}"/>
     <dgm:cxn modelId="{D1E1CA6B-228F-4517-B494-89794A5C2CE3}" srcId="{DC2ED59B-2761-4F06-AA9E-0E2C09C15EAC}" destId="{6AFEA7C1-F6AD-40EE-BBB6-5C887C4912AF}" srcOrd="0" destOrd="0" parTransId="{A3BD62D6-DDC2-4675-9C1A-66659657C167}" sibTransId="{A58B286A-024E-4785-88D0-072B126A82EC}"/>
-    <dgm:cxn modelId="{E64FD717-09BF-46D3-85F8-9380CCB1F292}" srcId="{63300465-F3E8-4849-9541-531776625EC9}" destId="{053B233D-A728-4AFB-ACC8-3C0ABA48789E}" srcOrd="0" destOrd="0" parTransId="{5FF4E54E-F1DC-427C-9D0E-89C0CEBA82DF}" sibTransId="{9D4B4C4F-0BCD-4429-A6E3-4EAF453118B1}"/>
     <dgm:cxn modelId="{4F533A6B-0FD8-463E-B563-9CDB67AA407F}" srcId="{2A4CAF1A-FBE9-46E8-93BD-57EA54C1EF47}" destId="{30DB2C67-36C0-4BB1-A2E0-7BD27234CD73}" srcOrd="2" destOrd="0" parTransId="{84BB278B-6CFE-4490-BD2E-DAC028226E89}" sibTransId="{423D986B-E6F0-44C4-810C-1CBBEF1D0069}"/>
     <dgm:cxn modelId="{A2914599-57C1-42CC-B62A-4FC66AB7F7A5}" srcId="{2A4CAF1A-FBE9-46E8-93BD-57EA54C1EF47}" destId="{DC2ED59B-2761-4F06-AA9E-0E2C09C15EAC}" srcOrd="1" destOrd="0" parTransId="{A8E85772-B6AF-4BC6-9EB1-C40ADB739510}" sibTransId="{70EFB3D3-1EBF-4EF1-ACA3-78BC4650090B}"/>
     <dgm:cxn modelId="{0CA84566-FA87-4670-9809-CB03F6BB1E99}" type="presOf" srcId="{D51C39D5-7885-4A1E-85D0-8E4EE8B823EB}" destId="{7B949E1D-8FF1-4EDC-B1F1-71F476D13B37}" srcOrd="1" destOrd="0" presId="urn:microsoft.com/office/officeart/2005/8/layout/hierarchy3"/>
-    <dgm:cxn modelId="{6629E491-3888-4C31-9DDC-89CCBB4DCFF2}" type="presOf" srcId="{3C395990-57AC-4EAC-82F6-6C2BD9F92C02}" destId="{A4789576-15A8-4D76-B3E2-6DBA6EB6055E}" srcOrd="0" destOrd="0" presId="urn:microsoft.com/office/officeart/2005/8/layout/hierarchy3"/>
     <dgm:cxn modelId="{BFFAB831-CF58-4C16-B716-4A99E7D3698C}" srcId="{DC2ED59B-2761-4F06-AA9E-0E2C09C15EAC}" destId="{092BA37C-3093-4578-87B7-B2477B71D7C6}" srcOrd="1" destOrd="0" parTransId="{9B38C785-0184-43B2-B84B-FD5E5F113F07}" sibTransId="{9258F317-04AB-406E-A94C-76F689195CC0}"/>
-    <dgm:cxn modelId="{D50DDE4B-646D-4484-BE48-73994E1A2FE0}" srcId="{63300465-F3E8-4849-9541-531776625EC9}" destId="{67CC85AB-8C76-4CA6-B7EC-6CBE35C8026F}" srcOrd="1" destOrd="0" parTransId="{C4D5CBA9-25A2-400B-8186-52580CCA53E9}" sibTransId="{AE223E9E-CC02-4AE3-81D4-EA20CE642EC7}"/>
+    <dgm:cxn modelId="{595C9E2D-0CEB-4FCB-A2D0-BD1995F3607D}" type="presOf" srcId="{3947D753-34A8-4AD3-BDA5-5A63CF746391}" destId="{031BE87D-E858-4CFD-95B3-A6C48A9946F2}" srcOrd="0" destOrd="0" presId="urn:microsoft.com/office/officeart/2005/8/layout/hierarchy3"/>
+    <dgm:cxn modelId="{98EF2756-8295-4375-B2B0-C49A277432BE}" type="presOf" srcId="{AECEAFAB-7F76-45E4-83BC-BC130719A9E2}" destId="{EF4AB8A5-A1C8-4278-93BC-5DCDDD4E1818}" srcOrd="0" destOrd="0" presId="urn:microsoft.com/office/officeart/2005/8/layout/hierarchy3"/>
     <dgm:cxn modelId="{EA54FF44-5230-4C45-B694-2B49ECA88A5F}" type="presOf" srcId="{D0AFF67D-3635-4E83-957C-7791CEFA5A0A}" destId="{F8115B6B-17C8-4FFD-BB8C-B085151DF1CF}" srcOrd="0" destOrd="0" presId="urn:microsoft.com/office/officeart/2005/8/layout/hierarchy3"/>
     <dgm:cxn modelId="{9E839978-E423-4481-BFC8-AE82C2FB1818}" type="presOf" srcId="{63300465-F3E8-4849-9541-531776625EC9}" destId="{8E208405-BD60-4C8A-BDB7-F76F785E73E6}" srcOrd="0" destOrd="0" presId="urn:microsoft.com/office/officeart/2005/8/layout/hierarchy3"/>
     <dgm:cxn modelId="{C82AC197-29F6-4904-ACF1-281058C8B338}" type="presOf" srcId="{D51C39D5-7885-4A1E-85D0-8E4EE8B823EB}" destId="{73B98E4B-997E-456C-99E5-482142826E85}" srcOrd="0" destOrd="0" presId="urn:microsoft.com/office/officeart/2005/8/layout/hierarchy3"/>
     <dgm:cxn modelId="{02A2EE5D-9830-4B60-9D34-918378B7D095}" type="presOf" srcId="{6284EFBA-419B-43C0-A5EC-89955117DFCD}" destId="{56DEAE4B-D267-470C-AE09-AE20F280E079}" srcOrd="0" destOrd="0" presId="urn:microsoft.com/office/officeart/2005/8/layout/hierarchy3"/>
     <dgm:cxn modelId="{DAF5D6E6-147E-44DD-B81F-B49496726673}" type="presOf" srcId="{A045C252-F1C3-4B14-B45B-C03FFFC560F8}" destId="{6D3E0D96-82DD-4A45-9A56-B58173528923}" srcOrd="0" destOrd="0" presId="urn:microsoft.com/office/officeart/2005/8/layout/hierarchy3"/>
-    <dgm:cxn modelId="{E9337665-1298-4F23-8FF4-06BECB49E1EC}" type="presOf" srcId="{4E730337-0EF1-40BE-A5A1-640427E3829F}" destId="{FFD79D30-7087-45D7-A663-37588B36A096}" srcOrd="0" destOrd="0" presId="urn:microsoft.com/office/officeart/2005/8/layout/hierarchy3"/>
     <dgm:cxn modelId="{15D94DA5-DD07-44BA-A4B7-689DB8A5C842}" srcId="{D51C39D5-7885-4A1E-85D0-8E4EE8B823EB}" destId="{530CC175-FAC4-44EB-A779-6E60F9CA21DB}" srcOrd="0" destOrd="0" parTransId="{34845874-FEAF-439C-B67E-C8F2F19B14C7}" sibTransId="{5AD7C35B-084C-4E23-9BEC-C847DE1969D2}"/>
     <dgm:cxn modelId="{0678E0E6-4548-484F-A022-70AC0195B739}" type="presOf" srcId="{530CC175-FAC4-44EB-A779-6E60F9CA21DB}" destId="{FDC2799F-C3C7-4C11-9996-00253DF4E100}" srcOrd="0" destOrd="0" presId="urn:microsoft.com/office/officeart/2005/8/layout/hierarchy3"/>
+    <dgm:cxn modelId="{B64DAB9E-0B03-4855-9ED8-3EEC9AF9CB4A}" srcId="{E11363A7-6058-4D25-B0EB-B73184D77628}" destId="{AECEAFAB-7F76-45E4-83BC-BC130719A9E2}" srcOrd="1" destOrd="0" parTransId="{3947D753-34A8-4AD3-BDA5-5A63CF746391}" sibTransId="{62E5B45B-C62C-438D-8038-80777119148B}"/>
+    <dgm:cxn modelId="{E9337665-1298-4F23-8FF4-06BECB49E1EC}" type="presOf" srcId="{4E730337-0EF1-40BE-A5A1-640427E3829F}" destId="{FFD79D30-7087-45D7-A663-37588B36A096}" srcOrd="0" destOrd="0" presId="urn:microsoft.com/office/officeart/2005/8/layout/hierarchy3"/>
     <dgm:cxn modelId="{E55BC658-93A2-49AB-9073-A282D0C800CD}" srcId="{E11363A7-6058-4D25-B0EB-B73184D77628}" destId="{E14C8F3C-6278-451A-BD52-4E0B8F2048D9}" srcOrd="0" destOrd="0" parTransId="{6284EFBA-419B-43C0-A5EC-89955117DFCD}" sibTransId="{729B7BA1-5F8F-4DDF-AF79-2C1C79D4541B}"/>
     <dgm:cxn modelId="{CD09A537-218C-445C-9BA9-21BA90233851}" type="presOf" srcId="{E11363A7-6058-4D25-B0EB-B73184D77628}" destId="{42E15849-C7EC-4BB3-83B3-6734E2D579A8}" srcOrd="0" destOrd="0" presId="urn:microsoft.com/office/officeart/2005/8/layout/hierarchy3"/>
     <dgm:cxn modelId="{4D1EBCD0-4F77-422A-8481-983FA59F1D1D}" type="presOf" srcId="{6AFEA7C1-F6AD-40EE-BBB6-5C887C4912AF}" destId="{59E4FA69-C2B1-46E0-9827-1D9AFB962996}" srcOrd="0" destOrd="0" presId="urn:microsoft.com/office/officeart/2005/8/layout/hierarchy3"/>
     <dgm:cxn modelId="{D6C6D793-798F-4598-9A23-9E351688B2C5}" srcId="{2A4CAF1A-FBE9-46E8-93BD-57EA54C1EF47}" destId="{D51C39D5-7885-4A1E-85D0-8E4EE8B823EB}" srcOrd="3" destOrd="0" parTransId="{35D55F03-7CA8-462E-A663-B3BD822B82F4}" sibTransId="{83375038-95DF-4EA4-B47A-4B9BFD788EDD}"/>
-    <dgm:cxn modelId="{8D445757-9D5C-42DE-93F2-4F44ED7A6F59}" srcId="{30DB2C67-36C0-4BB1-A2E0-7BD27234CD73}" destId="{49CEC02C-AAF2-49CB-82C8-67573A48863B}" srcOrd="2" destOrd="0" parTransId="{3C395990-57AC-4EAC-82F6-6C2BD9F92C02}" sibTransId="{13BF7320-E10E-4107-A869-E61D54B3D681}"/>
-    <dgm:cxn modelId="{0832B1CE-26DB-42B6-8DAE-4B5B12E79FE4}" type="presOf" srcId="{67CC85AB-8C76-4CA6-B7EC-6CBE35C8026F}" destId="{5BB1DD23-5E08-4327-AC10-EE299946F765}" srcOrd="0" destOrd="0" presId="urn:microsoft.com/office/officeart/2005/8/layout/hierarchy3"/>
     <dgm:cxn modelId="{2220C882-625C-4180-8DD2-D7B670977F03}" type="presParOf" srcId="{DA3E57B0-3B4E-4716-87CF-BA252D540EE7}" destId="{BF0CE565-4DF3-43C9-B5E2-9AB366A1686C}" srcOrd="0" destOrd="0" presId="urn:microsoft.com/office/officeart/2005/8/layout/hierarchy3"/>
     <dgm:cxn modelId="{2E07E86E-75FE-467C-9D2D-AC0D1DB28B8B}" type="presParOf" srcId="{BF0CE565-4DF3-43C9-B5E2-9AB366A1686C}" destId="{A115A014-94C0-4868-89FD-2F8BDE239055}" srcOrd="0" destOrd="0" presId="urn:microsoft.com/office/officeart/2005/8/layout/hierarchy3"/>
     <dgm:cxn modelId="{AA19FC9C-3F75-46C3-B335-82AE31385294}" type="presParOf" srcId="{A115A014-94C0-4868-89FD-2F8BDE239055}" destId="{8E208405-BD60-4C8A-BDB7-F76F785E73E6}" srcOrd="0" destOrd="0" presId="urn:microsoft.com/office/officeart/2005/8/layout/hierarchy3"/>
@@ -3331,8 +3314,6 @@
     <dgm:cxn modelId="{EFAB807B-E755-4E3C-8CEB-A9738A8797BE}" type="presParOf" srcId="{BF0CE565-4DF3-43C9-B5E2-9AB366A1686C}" destId="{1D227E94-667B-4851-B8F2-11E030489CCB}" srcOrd="1" destOrd="0" presId="urn:microsoft.com/office/officeart/2005/8/layout/hierarchy3"/>
     <dgm:cxn modelId="{3AD6C437-AB57-4EED-8FF7-A8415785EE28}" type="presParOf" srcId="{1D227E94-667B-4851-B8F2-11E030489CCB}" destId="{B36A47E0-984C-4375-90BC-57BCBB830731}" srcOrd="0" destOrd="0" presId="urn:microsoft.com/office/officeart/2005/8/layout/hierarchy3"/>
     <dgm:cxn modelId="{43015F2F-686C-4F63-B483-29E821CBD412}" type="presParOf" srcId="{1D227E94-667B-4851-B8F2-11E030489CCB}" destId="{67BE40E8-0552-4D04-A5EA-AC2D474A3165}" srcOrd="1" destOrd="0" presId="urn:microsoft.com/office/officeart/2005/8/layout/hierarchy3"/>
-    <dgm:cxn modelId="{032E9753-C7AF-4A03-AC15-06BAD99AA6E8}" type="presParOf" srcId="{1D227E94-667B-4851-B8F2-11E030489CCB}" destId="{F358D974-AE8A-4B0C-ADC8-1DE8B42361AF}" srcOrd="2" destOrd="0" presId="urn:microsoft.com/office/officeart/2005/8/layout/hierarchy3"/>
-    <dgm:cxn modelId="{5D0F2BD1-E928-48FF-9909-61EDF373D5B1}" type="presParOf" srcId="{1D227E94-667B-4851-B8F2-11E030489CCB}" destId="{5BB1DD23-5E08-4327-AC10-EE299946F765}" srcOrd="3" destOrd="0" presId="urn:microsoft.com/office/officeart/2005/8/layout/hierarchy3"/>
     <dgm:cxn modelId="{E77A9A0E-9DA4-450F-A057-ABA07242CF95}" type="presParOf" srcId="{DA3E57B0-3B4E-4716-87CF-BA252D540EE7}" destId="{2E54D07A-20DA-4785-B005-FDED9D7357D0}" srcOrd="1" destOrd="0" presId="urn:microsoft.com/office/officeart/2005/8/layout/hierarchy3"/>
     <dgm:cxn modelId="{61631599-8F22-4BF1-9617-5AE235312045}" type="presParOf" srcId="{2E54D07A-20DA-4785-B005-FDED9D7357D0}" destId="{14D939AE-E327-4F03-AD1E-DCDA0B3C576B}" srcOrd="0" destOrd="0" presId="urn:microsoft.com/office/officeart/2005/8/layout/hierarchy3"/>
     <dgm:cxn modelId="{6FC9CDAC-881F-44F8-B35E-DB6E499EAD8D}" type="presParOf" srcId="{14D939AE-E327-4F03-AD1E-DCDA0B3C576B}" destId="{FC3914F2-F93D-4F6E-AEE1-307A85783ED4}" srcOrd="0" destOrd="0" presId="urn:microsoft.com/office/officeart/2005/8/layout/hierarchy3"/>
@@ -3353,8 +3334,6 @@
     <dgm:cxn modelId="{5B6F7B30-FA6F-4667-AC06-17D8CF9E877E}" type="presParOf" srcId="{3C0F354C-ECCD-43B4-B3A4-348D6EA5C72E}" destId="{F8115B6B-17C8-4FFD-BB8C-B085151DF1CF}" srcOrd="1" destOrd="0" presId="urn:microsoft.com/office/officeart/2005/8/layout/hierarchy3"/>
     <dgm:cxn modelId="{5ABA276F-D91B-48CA-922A-C359AC60C112}" type="presParOf" srcId="{3C0F354C-ECCD-43B4-B3A4-348D6EA5C72E}" destId="{40843502-A16C-4EE5-9710-CEA8CF9548EA}" srcOrd="2" destOrd="0" presId="urn:microsoft.com/office/officeart/2005/8/layout/hierarchy3"/>
     <dgm:cxn modelId="{A365B8CB-0FB5-43F5-B0C2-6668C5B944A4}" type="presParOf" srcId="{3C0F354C-ECCD-43B4-B3A4-348D6EA5C72E}" destId="{A1657A02-844B-41E4-BED5-2252A1EDFC46}" srcOrd="3" destOrd="0" presId="urn:microsoft.com/office/officeart/2005/8/layout/hierarchy3"/>
-    <dgm:cxn modelId="{FEFCB565-BD94-4245-846F-5BEBE497AF7E}" type="presParOf" srcId="{3C0F354C-ECCD-43B4-B3A4-348D6EA5C72E}" destId="{A4789576-15A8-4D76-B3E2-6DBA6EB6055E}" srcOrd="4" destOrd="0" presId="urn:microsoft.com/office/officeart/2005/8/layout/hierarchy3"/>
-    <dgm:cxn modelId="{65C2D563-7B44-4745-871E-952A19F857AD}" type="presParOf" srcId="{3C0F354C-ECCD-43B4-B3A4-348D6EA5C72E}" destId="{A6EA512A-418B-4F27-9A07-50B3814DAFB0}" srcOrd="5" destOrd="0" presId="urn:microsoft.com/office/officeart/2005/8/layout/hierarchy3"/>
     <dgm:cxn modelId="{97AEBEA7-BC18-4890-98D5-F76C1C36C313}" type="presParOf" srcId="{DA3E57B0-3B4E-4716-87CF-BA252D540EE7}" destId="{B0C70ED5-5D1E-4289-850C-22B622E68156}" srcOrd="3" destOrd="0" presId="urn:microsoft.com/office/officeart/2005/8/layout/hierarchy3"/>
     <dgm:cxn modelId="{2B7C8A56-199F-4C7D-B53C-C1C8D1B79A4A}" type="presParOf" srcId="{B0C70ED5-5D1E-4289-850C-22B622E68156}" destId="{01B940CE-63DB-44F5-BA23-7BEFB0A96CAE}" srcOrd="0" destOrd="0" presId="urn:microsoft.com/office/officeart/2005/8/layout/hierarchy3"/>
     <dgm:cxn modelId="{85A6C078-9A4D-47A2-A233-9CF736F53C17}" type="presParOf" srcId="{01B940CE-63DB-44F5-BA23-7BEFB0A96CAE}" destId="{73B98E4B-997E-456C-99E5-482142826E85}" srcOrd="0" destOrd="0" presId="urn:microsoft.com/office/officeart/2005/8/layout/hierarchy3"/>
@@ -3362,6 +3341,8 @@
     <dgm:cxn modelId="{515FB45A-084A-4157-A673-0FB9F9863BEE}" type="presParOf" srcId="{B0C70ED5-5D1E-4289-850C-22B622E68156}" destId="{8511FED3-3255-435C-9862-412CB76875CC}" srcOrd="1" destOrd="0" presId="urn:microsoft.com/office/officeart/2005/8/layout/hierarchy3"/>
     <dgm:cxn modelId="{488CE9D7-C335-4888-AD16-903EB2A25ED9}" type="presParOf" srcId="{8511FED3-3255-435C-9862-412CB76875CC}" destId="{7A633B4D-3492-4606-9DAC-BFC974C2D323}" srcOrd="0" destOrd="0" presId="urn:microsoft.com/office/officeart/2005/8/layout/hierarchy3"/>
     <dgm:cxn modelId="{4909CABD-55C2-42F8-A645-D923E0AC2899}" type="presParOf" srcId="{8511FED3-3255-435C-9862-412CB76875CC}" destId="{FDC2799F-C3C7-4C11-9996-00253DF4E100}" srcOrd="1" destOrd="0" presId="urn:microsoft.com/office/officeart/2005/8/layout/hierarchy3"/>
+    <dgm:cxn modelId="{A230C964-2CA3-42A5-9954-76C5B3CE62F1}" type="presParOf" srcId="{8511FED3-3255-435C-9862-412CB76875CC}" destId="{2810604F-C5B3-4932-9D28-831B9F8033E1}" srcOrd="2" destOrd="0" presId="urn:microsoft.com/office/officeart/2005/8/layout/hierarchy3"/>
+    <dgm:cxn modelId="{BCFB8C00-A092-47C8-A786-F39E96E672E1}" type="presParOf" srcId="{8511FED3-3255-435C-9862-412CB76875CC}" destId="{535E766F-3615-4A7F-A4E8-70080AD8C76B}" srcOrd="3" destOrd="0" presId="urn:microsoft.com/office/officeart/2005/8/layout/hierarchy3"/>
     <dgm:cxn modelId="{55BB19D7-59C0-4071-A6B4-BF74B444073C}" type="presParOf" srcId="{DA3E57B0-3B4E-4716-87CF-BA252D540EE7}" destId="{FBD3CDD7-2FD3-472B-B477-1A2CDCB19B6C}" srcOrd="4" destOrd="0" presId="urn:microsoft.com/office/officeart/2005/8/layout/hierarchy3"/>
     <dgm:cxn modelId="{2A59DE29-9F53-4B34-98D2-1C76C7C6586B}" type="presParOf" srcId="{FBD3CDD7-2FD3-472B-B477-1A2CDCB19B6C}" destId="{80470D2C-6827-48AC-8A17-31B52003FAC0}" srcOrd="0" destOrd="0" presId="urn:microsoft.com/office/officeart/2005/8/layout/hierarchy3"/>
     <dgm:cxn modelId="{C918BBB3-4760-4678-8802-3AE94E576301}" type="presParOf" srcId="{80470D2C-6827-48AC-8A17-31B52003FAC0}" destId="{42E15849-C7EC-4BB3-83B3-6734E2D579A8}" srcOrd="0" destOrd="0" presId="urn:microsoft.com/office/officeart/2005/8/layout/hierarchy3"/>
@@ -3369,6 +3350,8 @@
     <dgm:cxn modelId="{A671E386-A6BA-433C-9218-F12FF8CF03CE}" type="presParOf" srcId="{FBD3CDD7-2FD3-472B-B477-1A2CDCB19B6C}" destId="{D8DC275C-857C-4A2F-AEB3-0E4664C0539D}" srcOrd="1" destOrd="0" presId="urn:microsoft.com/office/officeart/2005/8/layout/hierarchy3"/>
     <dgm:cxn modelId="{E8854E32-3A7D-43C3-B9A8-48AAC7BACAD1}" type="presParOf" srcId="{D8DC275C-857C-4A2F-AEB3-0E4664C0539D}" destId="{56DEAE4B-D267-470C-AE09-AE20F280E079}" srcOrd="0" destOrd="0" presId="urn:microsoft.com/office/officeart/2005/8/layout/hierarchy3"/>
     <dgm:cxn modelId="{47E08D91-AA50-4A02-B96B-AB7231E581B7}" type="presParOf" srcId="{D8DC275C-857C-4A2F-AEB3-0E4664C0539D}" destId="{F49197EE-893B-409F-82B4-564EC8CBD129}" srcOrd="1" destOrd="0" presId="urn:microsoft.com/office/officeart/2005/8/layout/hierarchy3"/>
+    <dgm:cxn modelId="{55F120E2-5C92-487E-BCD1-2AC614DC9539}" type="presParOf" srcId="{D8DC275C-857C-4A2F-AEB3-0E4664C0539D}" destId="{031BE87D-E858-4CFD-95B3-A6C48A9946F2}" srcOrd="2" destOrd="0" presId="urn:microsoft.com/office/officeart/2005/8/layout/hierarchy3"/>
+    <dgm:cxn modelId="{CAA61519-4709-4C8A-88BD-A44349CDC132}" type="presParOf" srcId="{D8DC275C-857C-4A2F-AEB3-0E4664C0539D}" destId="{EF4AB8A5-A1C8-4278-93BC-5DCDDD4E1818}" srcOrd="3" destOrd="0" presId="urn:microsoft.com/office/officeart/2005/8/layout/hierarchy3"/>
   </dgm:cxnLst>
   <dgm:bg/>
   <dgm:whole/>
@@ -4026,12 +4009,12 @@
         </a:fontRef>
       </dsp:style>
       <dsp:txBody>
-        <a:bodyPr spcFirstLastPara="0" vert="horz" wrap="square" lIns="26670" tIns="17780" rIns="26670" bIns="17780" numCol="1" spcCol="1270" anchor="ctr" anchorCtr="0">
+        <a:bodyPr spcFirstLastPara="0" vert="horz" wrap="square" lIns="28575" tIns="19050" rIns="28575" bIns="19050" numCol="1" spcCol="1270" anchor="ctr" anchorCtr="0">
           <a:noAutofit/>
         </a:bodyPr>
         <a:lstStyle/>
         <a:p>
-          <a:pPr lvl="0" algn="ctr" defTabSz="622300">
+          <a:pPr lvl="0" algn="ctr" defTabSz="666750">
             <a:lnSpc>
               <a:spcPct val="90000"/>
             </a:lnSpc>
@@ -4043,10 +4026,10 @@
             </a:spcAft>
           </a:pPr>
           <a:r>
-            <a:rPr lang="vi-VN" sz="1400" kern="1200"/>
+            <a:rPr lang="vi-VN" sz="1500" kern="1200"/>
             <a:t>Cài đặt</a:t>
           </a:r>
-          <a:endParaRPr lang="en-US" sz="1400" kern="1200"/>
+          <a:endParaRPr lang="en-US" sz="1500" kern="1200"/>
         </a:p>
       </dsp:txBody>
       <dsp:txXfrm>
@@ -4181,152 +4164,13 @@
             </a:spcAft>
           </a:pPr>
           <a:r>
-            <a:rPr lang="vi-VN" sz="1100" kern="1200"/>
-            <a:t>Hướng dẫn</a:t>
+            <a:rPr lang="en-US" sz="1100" kern="1200"/>
+            <a:t>Hình ảnh đk tài khoản</a:t>
           </a:r>
-          <a:endParaRPr lang="en-US" sz="1100" kern="1200"/>
         </a:p>
       </dsp:txBody>
       <dsp:txXfrm>
         <a:off x="5084922" y="1397416"/>
-        <a:ext cx="781055" cy="477028"/>
-      </dsp:txXfrm>
-    </dsp:sp>
-    <dsp:sp modelId="{F358D974-AE8A-4B0C-ADC8-1DE8B42361AF}">
-      <dsp:nvSpPr>
-        <dsp:cNvPr id="0" name=""/>
-        <dsp:cNvSpPr/>
-      </dsp:nvSpPr>
-      <dsp:spPr>
-        <a:xfrm>
-          <a:off x="5880818" y="1255897"/>
-          <a:ext cx="101342" cy="1013421"/>
-        </a:xfrm>
-        <a:custGeom>
-          <a:avLst/>
-          <a:gdLst/>
-          <a:ahLst/>
-          <a:cxnLst/>
-          <a:rect l="0" t="0" r="0" b="0"/>
-          <a:pathLst>
-            <a:path>
-              <a:moveTo>
-                <a:pt x="101342" y="0"/>
-              </a:moveTo>
-              <a:lnTo>
-                <a:pt x="101342" y="1013421"/>
-              </a:lnTo>
-              <a:lnTo>
-                <a:pt x="0" y="1013421"/>
-              </a:lnTo>
-            </a:path>
-          </a:pathLst>
-        </a:custGeom>
-        <a:noFill/>
-        <a:ln w="12700" cap="flat" cmpd="sng" algn="ctr">
-          <a:solidFill>
-            <a:schemeClr val="accent1">
-              <a:shade val="60000"/>
-              <a:hueOff val="0"/>
-              <a:satOff val="0"/>
-              <a:lumOff val="0"/>
-              <a:alphaOff val="0"/>
-            </a:schemeClr>
-          </a:solidFill>
-          <a:prstDash val="solid"/>
-          <a:miter lim="800000"/>
-        </a:ln>
-        <a:effectLst/>
-      </dsp:spPr>
-      <dsp:style>
-        <a:lnRef idx="2">
-          <a:scrgbClr r="0" g="0" b="0"/>
-        </a:lnRef>
-        <a:fillRef idx="0">
-          <a:scrgbClr r="0" g="0" b="0"/>
-        </a:fillRef>
-        <a:effectRef idx="0">
-          <a:scrgbClr r="0" g="0" b="0"/>
-        </a:effectRef>
-        <a:fontRef idx="minor"/>
-      </dsp:style>
-    </dsp:sp>
-    <dsp:sp modelId="{5BB1DD23-5E08-4327-AC10-EE299946F765}">
-      <dsp:nvSpPr>
-        <dsp:cNvPr id="0" name=""/>
-        <dsp:cNvSpPr/>
-      </dsp:nvSpPr>
-      <dsp:spPr>
-        <a:xfrm>
-          <a:off x="5070081" y="2015963"/>
-          <a:ext cx="810737" cy="506710"/>
-        </a:xfrm>
-        <a:prstGeom prst="roundRect">
-          <a:avLst>
-            <a:gd name="adj" fmla="val 10000"/>
-          </a:avLst>
-        </a:prstGeom>
-        <a:solidFill>
-          <a:schemeClr val="lt1">
-            <a:alpha val="90000"/>
-            <a:hueOff val="0"/>
-            <a:satOff val="0"/>
-            <a:lumOff val="0"/>
-            <a:alphaOff val="0"/>
-          </a:schemeClr>
-        </a:solidFill>
-        <a:ln w="12700" cap="flat" cmpd="sng" algn="ctr">
-          <a:solidFill>
-            <a:schemeClr val="accent1">
-              <a:hueOff val="0"/>
-              <a:satOff val="0"/>
-              <a:lumOff val="0"/>
-              <a:alphaOff val="0"/>
-            </a:schemeClr>
-          </a:solidFill>
-          <a:prstDash val="solid"/>
-          <a:miter lim="800000"/>
-        </a:ln>
-        <a:effectLst/>
-      </dsp:spPr>
-      <dsp:style>
-        <a:lnRef idx="2">
-          <a:scrgbClr r="0" g="0" b="0"/>
-        </a:lnRef>
-        <a:fillRef idx="1">
-          <a:scrgbClr r="0" g="0" b="0"/>
-        </a:fillRef>
-        <a:effectRef idx="0">
-          <a:scrgbClr r="0" g="0" b="0"/>
-        </a:effectRef>
-        <a:fontRef idx="minor"/>
-      </dsp:style>
-      <dsp:txBody>
-        <a:bodyPr spcFirstLastPara="0" vert="horz" wrap="square" lIns="20955" tIns="13970" rIns="20955" bIns="13970" numCol="1" spcCol="1270" anchor="ctr" anchorCtr="0">
-          <a:noAutofit/>
-        </a:bodyPr>
-        <a:lstStyle/>
-        <a:p>
-          <a:pPr lvl="0" algn="ctr" defTabSz="488950">
-            <a:lnSpc>
-              <a:spcPct val="90000"/>
-            </a:lnSpc>
-            <a:spcBef>
-              <a:spcPct val="0"/>
-            </a:spcBef>
-            <a:spcAft>
-              <a:spcPct val="35000"/>
-            </a:spcAft>
-          </a:pPr>
-          <a:r>
-            <a:rPr lang="vi-VN" sz="1100" kern="1200"/>
-            <a:t>video</a:t>
-          </a:r>
-          <a:endParaRPr lang="en-US" sz="1100" kern="1200"/>
-        </a:p>
-      </dsp:txBody>
-      <dsp:txXfrm>
-        <a:off x="5084922" y="2030804"/>
         <a:ext cx="781055" cy="477028"/>
       </dsp:txXfrm>
     </dsp:sp>
@@ -4382,12 +4226,12 @@
         </a:fontRef>
       </dsp:style>
       <dsp:txBody>
-        <a:bodyPr spcFirstLastPara="0" vert="horz" wrap="square" lIns="26670" tIns="17780" rIns="26670" bIns="17780" numCol="1" spcCol="1270" anchor="ctr" anchorCtr="0">
+        <a:bodyPr spcFirstLastPara="0" vert="horz" wrap="square" lIns="28575" tIns="19050" rIns="28575" bIns="19050" numCol="1" spcCol="1270" anchor="ctr" anchorCtr="0">
           <a:noAutofit/>
         </a:bodyPr>
         <a:lstStyle/>
         <a:p>
-          <a:pPr lvl="0" algn="ctr" defTabSz="622300">
+          <a:pPr lvl="0" algn="ctr" defTabSz="666750">
             <a:lnSpc>
               <a:spcPct val="90000"/>
             </a:lnSpc>
@@ -4399,10 +4243,10 @@
             </a:spcAft>
           </a:pPr>
           <a:r>
-            <a:rPr lang="vi-VN" sz="1400" kern="1200"/>
+            <a:rPr lang="vi-VN" sz="1500" kern="1200"/>
             <a:t>Tổng quan</a:t>
           </a:r>
-          <a:endParaRPr lang="en-US" sz="1400" kern="1200"/>
+          <a:endParaRPr lang="en-US" sz="1500" kern="1200"/>
         </a:p>
       </dsp:txBody>
       <dsp:txXfrm>
@@ -4876,12 +4720,12 @@
         </a:fontRef>
       </dsp:style>
       <dsp:txBody>
-        <a:bodyPr spcFirstLastPara="0" vert="horz" wrap="square" lIns="26670" tIns="17780" rIns="26670" bIns="17780" numCol="1" spcCol="1270" anchor="ctr" anchorCtr="0">
+        <a:bodyPr spcFirstLastPara="0" vert="horz" wrap="square" lIns="28575" tIns="19050" rIns="28575" bIns="19050" numCol="1" spcCol="1270" anchor="ctr" anchorCtr="0">
           <a:noAutofit/>
         </a:bodyPr>
         <a:lstStyle/>
         <a:p>
-          <a:pPr lvl="0" algn="ctr" defTabSz="622300">
+          <a:pPr lvl="0" algn="ctr" defTabSz="666750">
             <a:lnSpc>
               <a:spcPct val="90000"/>
             </a:lnSpc>
@@ -4893,10 +4737,10 @@
             </a:spcAft>
           </a:pPr>
           <a:r>
-            <a:rPr lang="vi-VN" sz="1400" kern="1200"/>
-            <a:t>Chức năng của bitrix24</a:t>
+            <a:rPr lang="vi-VN" sz="1500" kern="1200"/>
+            <a:t>Chức năng</a:t>
           </a:r>
-          <a:endParaRPr lang="en-US" sz="1400" kern="1200"/>
+          <a:endParaRPr lang="en-US" sz="1500" kern="1200"/>
         </a:p>
       </dsp:txBody>
       <dsp:txXfrm>
@@ -5180,144 +5024,6 @@
         <a:ext cx="781055" cy="477028"/>
       </dsp:txXfrm>
     </dsp:sp>
-    <dsp:sp modelId="{A4789576-15A8-4D76-B3E2-6DBA6EB6055E}">
-      <dsp:nvSpPr>
-        <dsp:cNvPr id="0" name=""/>
-        <dsp:cNvSpPr/>
-      </dsp:nvSpPr>
-      <dsp:spPr>
-        <a:xfrm>
-          <a:off x="3347264" y="1255897"/>
-          <a:ext cx="101342" cy="1646810"/>
-        </a:xfrm>
-        <a:custGeom>
-          <a:avLst/>
-          <a:gdLst/>
-          <a:ahLst/>
-          <a:cxnLst/>
-          <a:rect l="0" t="0" r="0" b="0"/>
-          <a:pathLst>
-            <a:path>
-              <a:moveTo>
-                <a:pt x="101342" y="0"/>
-              </a:moveTo>
-              <a:lnTo>
-                <a:pt x="101342" y="1646810"/>
-              </a:lnTo>
-              <a:lnTo>
-                <a:pt x="0" y="1646810"/>
-              </a:lnTo>
-            </a:path>
-          </a:pathLst>
-        </a:custGeom>
-        <a:noFill/>
-        <a:ln w="12700" cap="flat" cmpd="sng" algn="ctr">
-          <a:solidFill>
-            <a:schemeClr val="accent1">
-              <a:shade val="60000"/>
-              <a:hueOff val="0"/>
-              <a:satOff val="0"/>
-              <a:lumOff val="0"/>
-              <a:alphaOff val="0"/>
-            </a:schemeClr>
-          </a:solidFill>
-          <a:prstDash val="solid"/>
-          <a:miter lim="800000"/>
-        </a:ln>
-        <a:effectLst/>
-      </dsp:spPr>
-      <dsp:style>
-        <a:lnRef idx="2">
-          <a:scrgbClr r="0" g="0" b="0"/>
-        </a:lnRef>
-        <a:fillRef idx="0">
-          <a:scrgbClr r="0" g="0" b="0"/>
-        </a:fillRef>
-        <a:effectRef idx="0">
-          <a:scrgbClr r="0" g="0" b="0"/>
-        </a:effectRef>
-        <a:fontRef idx="minor"/>
-      </dsp:style>
-    </dsp:sp>
-    <dsp:sp modelId="{A6EA512A-418B-4F27-9A07-50B3814DAFB0}">
-      <dsp:nvSpPr>
-        <dsp:cNvPr id="0" name=""/>
-        <dsp:cNvSpPr/>
-      </dsp:nvSpPr>
-      <dsp:spPr>
-        <a:xfrm>
-          <a:off x="2536526" y="2649352"/>
-          <a:ext cx="810737" cy="506710"/>
-        </a:xfrm>
-        <a:prstGeom prst="roundRect">
-          <a:avLst>
-            <a:gd name="adj" fmla="val 10000"/>
-          </a:avLst>
-        </a:prstGeom>
-        <a:solidFill>
-          <a:schemeClr val="lt1">
-            <a:alpha val="90000"/>
-            <a:hueOff val="0"/>
-            <a:satOff val="0"/>
-            <a:lumOff val="0"/>
-            <a:alphaOff val="0"/>
-          </a:schemeClr>
-        </a:solidFill>
-        <a:ln w="12700" cap="flat" cmpd="sng" algn="ctr">
-          <a:solidFill>
-            <a:schemeClr val="accent1">
-              <a:hueOff val="0"/>
-              <a:satOff val="0"/>
-              <a:lumOff val="0"/>
-              <a:alphaOff val="0"/>
-            </a:schemeClr>
-          </a:solidFill>
-          <a:prstDash val="solid"/>
-          <a:miter lim="800000"/>
-        </a:ln>
-        <a:effectLst/>
-      </dsp:spPr>
-      <dsp:style>
-        <a:lnRef idx="2">
-          <a:scrgbClr r="0" g="0" b="0"/>
-        </a:lnRef>
-        <a:fillRef idx="1">
-          <a:scrgbClr r="0" g="0" b="0"/>
-        </a:fillRef>
-        <a:effectRef idx="0">
-          <a:scrgbClr r="0" g="0" b="0"/>
-        </a:effectRef>
-        <a:fontRef idx="minor"/>
-      </dsp:style>
-      <dsp:txBody>
-        <a:bodyPr spcFirstLastPara="0" vert="horz" wrap="square" lIns="20955" tIns="13970" rIns="20955" bIns="13970" numCol="1" spcCol="1270" anchor="ctr" anchorCtr="0">
-          <a:noAutofit/>
-        </a:bodyPr>
-        <a:lstStyle/>
-        <a:p>
-          <a:pPr lvl="0" algn="ctr" defTabSz="488950">
-            <a:lnSpc>
-              <a:spcPct val="90000"/>
-            </a:lnSpc>
-            <a:spcBef>
-              <a:spcPct val="0"/>
-            </a:spcBef>
-            <a:spcAft>
-              <a:spcPct val="35000"/>
-            </a:spcAft>
-          </a:pPr>
-          <a:r>
-            <a:rPr lang="vi-VN" sz="1100" kern="1200"/>
-            <a:t>Nhược điểm</a:t>
-          </a:r>
-          <a:endParaRPr lang="en-US" sz="1100" kern="1200"/>
-        </a:p>
-      </dsp:txBody>
-      <dsp:txXfrm>
-        <a:off x="2551367" y="2664193"/>
-        <a:ext cx="781055" cy="477028"/>
-      </dsp:txXfrm>
-    </dsp:sp>
     <dsp:sp modelId="{73B98E4B-997E-456C-99E5-482142826E85}">
       <dsp:nvSpPr>
         <dsp:cNvPr id="0" name=""/>
@@ -5370,12 +5076,12 @@
         </a:fontRef>
       </dsp:style>
       <dsp:txBody>
-        <a:bodyPr spcFirstLastPara="0" vert="horz" wrap="square" lIns="26670" tIns="17780" rIns="26670" bIns="17780" numCol="1" spcCol="1270" anchor="ctr" anchorCtr="0">
+        <a:bodyPr spcFirstLastPara="0" vert="horz" wrap="square" lIns="28575" tIns="19050" rIns="28575" bIns="19050" numCol="1" spcCol="1270" anchor="ctr" anchorCtr="0">
           <a:noAutofit/>
         </a:bodyPr>
         <a:lstStyle/>
         <a:p>
-          <a:pPr lvl="0" algn="ctr" defTabSz="622300">
+          <a:pPr lvl="0" algn="ctr" defTabSz="666750">
             <a:lnSpc>
               <a:spcPct val="90000"/>
             </a:lnSpc>
@@ -5387,10 +5093,14 @@
             </a:spcAft>
           </a:pPr>
           <a:r>
-            <a:rPr lang="vi-VN" sz="1400" kern="1200"/>
-            <a:t>Tính năng</a:t>
+            <a:rPr lang="en-US" sz="1500" kern="1200"/>
+            <a:t>Các t</a:t>
           </a:r>
-          <a:endParaRPr lang="en-US" sz="1400" kern="1200"/>
+          <a:r>
+            <a:rPr lang="vi-VN" sz="1500" kern="1200"/>
+            <a:t>ính năng</a:t>
+          </a:r>
+          <a:endParaRPr lang="en-US" sz="1500" kern="1200"/>
         </a:p>
       </dsp:txBody>
       <dsp:txXfrm>
@@ -5536,6 +5246,143 @@
         <a:ext cx="781055" cy="477028"/>
       </dsp:txXfrm>
     </dsp:sp>
+    <dsp:sp modelId="{2810604F-C5B3-4932-9D28-831B9F8033E1}">
+      <dsp:nvSpPr>
+        <dsp:cNvPr id="0" name=""/>
+        <dsp:cNvSpPr/>
+      </dsp:nvSpPr>
+      <dsp:spPr>
+        <a:xfrm>
+          <a:off x="2080486" y="1255897"/>
+          <a:ext cx="101342" cy="1013421"/>
+        </a:xfrm>
+        <a:custGeom>
+          <a:avLst/>
+          <a:gdLst/>
+          <a:ahLst/>
+          <a:cxnLst/>
+          <a:rect l="0" t="0" r="0" b="0"/>
+          <a:pathLst>
+            <a:path>
+              <a:moveTo>
+                <a:pt x="101342" y="0"/>
+              </a:moveTo>
+              <a:lnTo>
+                <a:pt x="101342" y="1013421"/>
+              </a:lnTo>
+              <a:lnTo>
+                <a:pt x="0" y="1013421"/>
+              </a:lnTo>
+            </a:path>
+          </a:pathLst>
+        </a:custGeom>
+        <a:noFill/>
+        <a:ln w="12700" cap="flat" cmpd="sng" algn="ctr">
+          <a:solidFill>
+            <a:schemeClr val="accent1">
+              <a:shade val="60000"/>
+              <a:hueOff val="0"/>
+              <a:satOff val="0"/>
+              <a:lumOff val="0"/>
+              <a:alphaOff val="0"/>
+            </a:schemeClr>
+          </a:solidFill>
+          <a:prstDash val="solid"/>
+          <a:miter lim="800000"/>
+        </a:ln>
+        <a:effectLst/>
+      </dsp:spPr>
+      <dsp:style>
+        <a:lnRef idx="2">
+          <a:scrgbClr r="0" g="0" b="0"/>
+        </a:lnRef>
+        <a:fillRef idx="0">
+          <a:scrgbClr r="0" g="0" b="0"/>
+        </a:fillRef>
+        <a:effectRef idx="0">
+          <a:scrgbClr r="0" g="0" b="0"/>
+        </a:effectRef>
+        <a:fontRef idx="minor"/>
+      </dsp:style>
+    </dsp:sp>
+    <dsp:sp modelId="{535E766F-3615-4A7F-A4E8-70080AD8C76B}">
+      <dsp:nvSpPr>
+        <dsp:cNvPr id="0" name=""/>
+        <dsp:cNvSpPr/>
+      </dsp:nvSpPr>
+      <dsp:spPr>
+        <a:xfrm>
+          <a:off x="1269749" y="2015963"/>
+          <a:ext cx="810737" cy="506710"/>
+        </a:xfrm>
+        <a:prstGeom prst="roundRect">
+          <a:avLst>
+            <a:gd name="adj" fmla="val 10000"/>
+          </a:avLst>
+        </a:prstGeom>
+        <a:solidFill>
+          <a:schemeClr val="lt1">
+            <a:alpha val="90000"/>
+            <a:hueOff val="0"/>
+            <a:satOff val="0"/>
+            <a:lumOff val="0"/>
+            <a:alphaOff val="0"/>
+          </a:schemeClr>
+        </a:solidFill>
+        <a:ln w="12700" cap="flat" cmpd="sng" algn="ctr">
+          <a:solidFill>
+            <a:schemeClr val="accent1">
+              <a:hueOff val="0"/>
+              <a:satOff val="0"/>
+              <a:lumOff val="0"/>
+              <a:alphaOff val="0"/>
+            </a:schemeClr>
+          </a:solidFill>
+          <a:prstDash val="solid"/>
+          <a:miter lim="800000"/>
+        </a:ln>
+        <a:effectLst/>
+      </dsp:spPr>
+      <dsp:style>
+        <a:lnRef idx="2">
+          <a:scrgbClr r="0" g="0" b="0"/>
+        </a:lnRef>
+        <a:fillRef idx="1">
+          <a:scrgbClr r="0" g="0" b="0"/>
+        </a:fillRef>
+        <a:effectRef idx="0">
+          <a:scrgbClr r="0" g="0" b="0"/>
+        </a:effectRef>
+        <a:fontRef idx="minor"/>
+      </dsp:style>
+      <dsp:txBody>
+        <a:bodyPr spcFirstLastPara="0" vert="horz" wrap="square" lIns="20955" tIns="13970" rIns="20955" bIns="13970" numCol="1" spcCol="1270" anchor="ctr" anchorCtr="0">
+          <a:noAutofit/>
+        </a:bodyPr>
+        <a:lstStyle/>
+        <a:p>
+          <a:pPr lvl="0" algn="ctr" defTabSz="488950">
+            <a:lnSpc>
+              <a:spcPct val="90000"/>
+            </a:lnSpc>
+            <a:spcBef>
+              <a:spcPct val="0"/>
+            </a:spcBef>
+            <a:spcAft>
+              <a:spcPct val="35000"/>
+            </a:spcAft>
+          </a:pPr>
+          <a:r>
+            <a:rPr lang="en-US" sz="1100" kern="1200"/>
+            <a:t>Các tính năng khác</a:t>
+          </a:r>
+        </a:p>
+      </dsp:txBody>
+      <dsp:txXfrm>
+        <a:off x="1284590" y="2030804"/>
+        <a:ext cx="781055" cy="477028"/>
+      </dsp:txXfrm>
+    </dsp:sp>
     <dsp:sp modelId="{42E15849-C7EC-4BB3-83B3-6734E2D579A8}">
       <dsp:nvSpPr>
         <dsp:cNvPr id="0" name=""/>
@@ -5588,12 +5435,12 @@
         </a:fontRef>
       </dsp:style>
       <dsp:txBody>
-        <a:bodyPr spcFirstLastPara="0" vert="horz" wrap="square" lIns="26670" tIns="17780" rIns="26670" bIns="17780" numCol="1" spcCol="1270" anchor="ctr" anchorCtr="0">
+        <a:bodyPr spcFirstLastPara="0" vert="horz" wrap="square" lIns="28575" tIns="19050" rIns="28575" bIns="19050" numCol="1" spcCol="1270" anchor="ctr" anchorCtr="0">
           <a:noAutofit/>
         </a:bodyPr>
         <a:lstStyle/>
         <a:p>
-          <a:pPr lvl="0" algn="ctr" defTabSz="622300">
+          <a:pPr lvl="0" algn="ctr" defTabSz="666750">
             <a:lnSpc>
               <a:spcPct val="90000"/>
             </a:lnSpc>
@@ -5605,10 +5452,10 @@
             </a:spcAft>
           </a:pPr>
           <a:r>
-            <a:rPr lang="vi-VN" sz="1400" kern="1200"/>
+            <a:rPr lang="vi-VN" sz="1500" kern="1200"/>
             <a:t>Demo</a:t>
           </a:r>
-          <a:endParaRPr lang="en-US" sz="1400" kern="1200"/>
+          <a:endParaRPr lang="en-US" sz="1500" kern="1200"/>
         </a:p>
       </dsp:txBody>
       <dsp:txXfrm>
@@ -5746,11 +5593,151 @@
             <a:rPr lang="vi-VN" sz="1100" kern="1200"/>
             <a:t>video</a:t>
           </a:r>
-          <a:endParaRPr lang="en-US" sz="1100" kern="1200"/>
+          <a:r>
+            <a:rPr lang="en-US" sz="1100" kern="1200"/>
+            <a:t> cài đặt</a:t>
+          </a:r>
         </a:p>
       </dsp:txBody>
       <dsp:txXfrm>
         <a:off x="17812" y="1397416"/>
+        <a:ext cx="781055" cy="477028"/>
+      </dsp:txXfrm>
+    </dsp:sp>
+    <dsp:sp modelId="{031BE87D-E858-4CFD-95B3-A6C48A9946F2}">
+      <dsp:nvSpPr>
+        <dsp:cNvPr id="0" name=""/>
+        <dsp:cNvSpPr/>
+      </dsp:nvSpPr>
+      <dsp:spPr>
+        <a:xfrm>
+          <a:off x="813709" y="1255897"/>
+          <a:ext cx="101342" cy="1013421"/>
+        </a:xfrm>
+        <a:custGeom>
+          <a:avLst/>
+          <a:gdLst/>
+          <a:ahLst/>
+          <a:cxnLst/>
+          <a:rect l="0" t="0" r="0" b="0"/>
+          <a:pathLst>
+            <a:path>
+              <a:moveTo>
+                <a:pt x="101342" y="0"/>
+              </a:moveTo>
+              <a:lnTo>
+                <a:pt x="101342" y="1013421"/>
+              </a:lnTo>
+              <a:lnTo>
+                <a:pt x="0" y="1013421"/>
+              </a:lnTo>
+            </a:path>
+          </a:pathLst>
+        </a:custGeom>
+        <a:noFill/>
+        <a:ln w="12700" cap="flat" cmpd="sng" algn="ctr">
+          <a:solidFill>
+            <a:schemeClr val="accent1">
+              <a:shade val="60000"/>
+              <a:hueOff val="0"/>
+              <a:satOff val="0"/>
+              <a:lumOff val="0"/>
+              <a:alphaOff val="0"/>
+            </a:schemeClr>
+          </a:solidFill>
+          <a:prstDash val="solid"/>
+          <a:miter lim="800000"/>
+        </a:ln>
+        <a:effectLst/>
+      </dsp:spPr>
+      <dsp:style>
+        <a:lnRef idx="2">
+          <a:scrgbClr r="0" g="0" b="0"/>
+        </a:lnRef>
+        <a:fillRef idx="0">
+          <a:scrgbClr r="0" g="0" b="0"/>
+        </a:fillRef>
+        <a:effectRef idx="0">
+          <a:scrgbClr r="0" g="0" b="0"/>
+        </a:effectRef>
+        <a:fontRef idx="minor"/>
+      </dsp:style>
+    </dsp:sp>
+    <dsp:sp modelId="{EF4AB8A5-A1C8-4278-93BC-5DCDDD4E1818}">
+      <dsp:nvSpPr>
+        <dsp:cNvPr id="0" name=""/>
+        <dsp:cNvSpPr/>
+      </dsp:nvSpPr>
+      <dsp:spPr>
+        <a:xfrm>
+          <a:off x="2971" y="2015963"/>
+          <a:ext cx="810737" cy="506710"/>
+        </a:xfrm>
+        <a:prstGeom prst="roundRect">
+          <a:avLst>
+            <a:gd name="adj" fmla="val 10000"/>
+          </a:avLst>
+        </a:prstGeom>
+        <a:solidFill>
+          <a:schemeClr val="lt1">
+            <a:alpha val="90000"/>
+            <a:hueOff val="0"/>
+            <a:satOff val="0"/>
+            <a:lumOff val="0"/>
+            <a:alphaOff val="0"/>
+          </a:schemeClr>
+        </a:solidFill>
+        <a:ln w="12700" cap="flat" cmpd="sng" algn="ctr">
+          <a:solidFill>
+            <a:schemeClr val="accent1">
+              <a:hueOff val="0"/>
+              <a:satOff val="0"/>
+              <a:lumOff val="0"/>
+              <a:alphaOff val="0"/>
+            </a:schemeClr>
+          </a:solidFill>
+          <a:prstDash val="solid"/>
+          <a:miter lim="800000"/>
+        </a:ln>
+        <a:effectLst/>
+      </dsp:spPr>
+      <dsp:style>
+        <a:lnRef idx="2">
+          <a:scrgbClr r="0" g="0" b="0"/>
+        </a:lnRef>
+        <a:fillRef idx="1">
+          <a:scrgbClr r="0" g="0" b="0"/>
+        </a:fillRef>
+        <a:effectRef idx="0">
+          <a:scrgbClr r="0" g="0" b="0"/>
+        </a:effectRef>
+        <a:fontRef idx="minor"/>
+      </dsp:style>
+      <dsp:txBody>
+        <a:bodyPr spcFirstLastPara="0" vert="horz" wrap="square" lIns="20955" tIns="13970" rIns="20955" bIns="13970" numCol="1" spcCol="1270" anchor="ctr" anchorCtr="0">
+          <a:noAutofit/>
+        </a:bodyPr>
+        <a:lstStyle/>
+        <a:p>
+          <a:pPr lvl="0" algn="ctr" defTabSz="488950">
+            <a:lnSpc>
+              <a:spcPct val="90000"/>
+            </a:lnSpc>
+            <a:spcBef>
+              <a:spcPct val="0"/>
+            </a:spcBef>
+            <a:spcAft>
+              <a:spcPct val="35000"/>
+            </a:spcAft>
+          </a:pPr>
+          <a:r>
+            <a:rPr lang="en-US" sz="1100" kern="1200"/>
+            <a:t>video hướng dẫn sử dụng</a:t>
+          </a:r>
+        </a:p>
+      </dsp:txBody>
+      <dsp:txXfrm>
+        <a:off x="17812" y="2030804"/>
         <a:ext cx="781055" cy="477028"/>
       </dsp:txXfrm>
     </dsp:sp>
@@ -8791,7 +8778,7 @@
 </file>
 
 <file path=customXml/itemProps1.xml><?xml version="1.0" encoding="utf-8"?>
-<ds:datastoreItem xmlns:ds="http://schemas.openxmlformats.org/officeDocument/2006/customXml" ds:itemID="{3F27CE09-93B4-4500-92E4-B4E16426B242}">
+<ds:datastoreItem xmlns:ds="http://schemas.openxmlformats.org/officeDocument/2006/customXml" ds:itemID="{4F778389-C0AA-46CB-8E29-887DFA6640D5}">
   <ds:schemaRefs>
     <ds:schemaRef ds:uri="http://schemas.openxmlformats.org/officeDocument/2006/bibliography"/>
   </ds:schemaRefs>

</xml_diff>